<commit_message>
changes and migration order update
</commit_message>
<xml_diff>
--- a/app/assets/templates/assessment_doc.docx
+++ b/app/assets/templates/assessment_doc.docx
@@ -1006,12 +1006,10 @@
         </w:tc>
       </w:tr>
       <w:tr>
-        <w:trPr>
-          <w:trHeight w:val="426"/>
-        </w:trPr>
         <w:tc>
           <w:tcPr>
-            <w:tcW w:w="2410" w:type="dxa"/>
+            <w:tcW w:w="9016" w:type="dxa"/>
+            <w:gridSpan w:val="2"/>
           </w:tcPr>
           <w:p>
             <w:pPr>
@@ -1033,60 +1031,9 @@
                 <w:szCs w:val="24"/>
                 <w:lang w:eastAsia="en-GB"/>
               </w:rPr>
-              <w:t>Comments</w:t>
+              <w:t>Actions to address</w:t>
             </w:r>
           </w:p>
-        </w:tc>
-        <w:tc>
-          <w:tcPr>
-            <w:tcW w:w="6606" w:type="dxa"/>
-          </w:tcPr>
-          <w:p>
-            <w:pPr>
-              <w:textAlignment w:val="baseline"/>
-              <w:rPr>
-                <w:rFonts w:asciiTheme="minorHAnsi" w:eastAsia="Times New Roman" w:hAnsiTheme="minorHAnsi" w:cs="Arial"/>
-                <w:b/>
-                <w:bCs/>
-                <w:color w:val="104F75"/>
-                <w:lang w:eastAsia="en-GB"/>
-              </w:rPr>
-            </w:pPr>
-            <w:r>
-              <w:rPr>
-                <w:rFonts w:asciiTheme="minorHAnsi" w:eastAsia="Times New Roman" w:hAnsiTheme="minorHAnsi" w:cs="Arial"/>
-                <w:sz w:val="22"/>
-                <w:szCs w:val="22"/>
-                <w:lang w:eastAsia="en-GB"/>
-              </w:rPr>
-              <w:t>{param_</w:t>
-            </w:r>
-            <w:r>
-              <w:rPr>
-                <w:rFonts w:asciiTheme="minorHAnsi" w:eastAsia="Times New Roman" w:hAnsiTheme="minorHAnsi" w:cs="Arial"/>
-                <w:sz w:val="22"/>
-                <w:szCs w:val="22"/>
-                <w:lang w:eastAsia="en-GB"/>
-              </w:rPr>
-              <w:t>1</w:t>
-            </w:r>
-            <w:r>
-              <w:rPr>
-                <w:rFonts w:asciiTheme="minorHAnsi" w:eastAsia="Times New Roman" w:hAnsiTheme="minorHAnsi" w:cs="Arial"/>
-                <w:sz w:val="22"/>
-                <w:szCs w:val="22"/>
-                <w:lang w:eastAsia="en-GB"/>
-              </w:rPr>
-              <w:t>_comments}</w:t>
-            </w:r>
-          </w:p>
-        </w:tc>
-      </w:tr>
-      <w:tr>
-        <w:tc>
-          <w:tcPr>
-            <w:tcW w:w="2410" w:type="dxa"/>
-          </w:tcPr>
           <w:p>
             <w:pPr>
               <w:rPr>
@@ -1098,23 +1045,7 @@
                 <w:lang w:eastAsia="en-GB"/>
               </w:rPr>
             </w:pPr>
-            <w:r>
-              <w:rPr>
-                <w:b/>
-                <w:bCs/>
-                <w:color w:val="000000" w:themeColor="text1"/>
-                <w:sz w:val="24"/>
-                <w:szCs w:val="24"/>
-                <w:lang w:eastAsia="en-GB"/>
-              </w:rPr>
-              <w:t>Actions to address</w:t>
-            </w:r>
           </w:p>
-        </w:tc>
-        <w:tc>
-          <w:tcPr>
-            <w:tcW w:w="6606" w:type="dxa"/>
-          </w:tcPr>
           <w:p>
             <w:pPr>
               <w:textAlignment w:val="baseline"/>
@@ -1294,12 +1225,10 @@
         </w:tc>
       </w:tr>
       <w:tr>
-        <w:trPr>
-          <w:trHeight w:val="426"/>
-        </w:trPr>
         <w:tc>
           <w:tcPr>
-            <w:tcW w:w="2410" w:type="dxa"/>
+            <w:tcW w:w="9016" w:type="dxa"/>
+            <w:gridSpan w:val="2"/>
           </w:tcPr>
           <w:p>
             <w:pPr>
@@ -1321,60 +1250,9 @@
                 <w:szCs w:val="24"/>
                 <w:lang w:eastAsia="en-GB"/>
               </w:rPr>
-              <w:t>Comments</w:t>
+              <w:t>Actions to address</w:t>
             </w:r>
           </w:p>
-        </w:tc>
-        <w:tc>
-          <w:tcPr>
-            <w:tcW w:w="6606" w:type="dxa"/>
-          </w:tcPr>
-          <w:p>
-            <w:pPr>
-              <w:textAlignment w:val="baseline"/>
-              <w:rPr>
-                <w:rFonts w:asciiTheme="minorHAnsi" w:eastAsia="Times New Roman" w:hAnsiTheme="minorHAnsi" w:cs="Arial"/>
-                <w:b/>
-                <w:bCs/>
-                <w:color w:val="104F75"/>
-                <w:lang w:eastAsia="en-GB"/>
-              </w:rPr>
-            </w:pPr>
-            <w:r>
-              <w:rPr>
-                <w:rFonts w:asciiTheme="minorHAnsi" w:eastAsia="Times New Roman" w:hAnsiTheme="minorHAnsi" w:cs="Arial"/>
-                <w:sz w:val="22"/>
-                <w:szCs w:val="22"/>
-                <w:lang w:eastAsia="en-GB"/>
-              </w:rPr>
-              <w:t>{param_</w:t>
-            </w:r>
-            <w:r>
-              <w:rPr>
-                <w:rFonts w:asciiTheme="minorHAnsi" w:eastAsia="Times New Roman" w:hAnsiTheme="minorHAnsi" w:cs="Arial"/>
-                <w:sz w:val="22"/>
-                <w:szCs w:val="22"/>
-                <w:lang w:eastAsia="en-GB"/>
-              </w:rPr>
-              <w:t>2</w:t>
-            </w:r>
-            <w:r>
-              <w:rPr>
-                <w:rFonts w:asciiTheme="minorHAnsi" w:eastAsia="Times New Roman" w:hAnsiTheme="minorHAnsi" w:cs="Arial"/>
-                <w:sz w:val="22"/>
-                <w:szCs w:val="22"/>
-                <w:lang w:eastAsia="en-GB"/>
-              </w:rPr>
-              <w:t>_comments}</w:t>
-            </w:r>
-          </w:p>
-        </w:tc>
-      </w:tr>
-      <w:tr>
-        <w:tc>
-          <w:tcPr>
-            <w:tcW w:w="2410" w:type="dxa"/>
-          </w:tcPr>
           <w:p>
             <w:pPr>
               <w:rPr>
@@ -1386,23 +1264,7 @@
                 <w:lang w:eastAsia="en-GB"/>
               </w:rPr>
             </w:pPr>
-            <w:r>
-              <w:rPr>
-                <w:b/>
-                <w:bCs/>
-                <w:color w:val="000000" w:themeColor="text1"/>
-                <w:sz w:val="24"/>
-                <w:szCs w:val="24"/>
-                <w:lang w:eastAsia="en-GB"/>
-              </w:rPr>
-              <w:t>Actions to address</w:t>
-            </w:r>
           </w:p>
-        </w:tc>
-        <w:tc>
-          <w:tcPr>
-            <w:tcW w:w="6606" w:type="dxa"/>
-          </w:tcPr>
           <w:p>
             <w:pPr>
               <w:textAlignment w:val="baseline"/>
@@ -1421,25 +1283,7 @@
                 <w:szCs w:val="22"/>
                 <w:lang w:eastAsia="en-GB"/>
               </w:rPr>
-              <w:t>{param_</w:t>
-            </w:r>
-            <w:r>
-              <w:rPr>
-                <w:rFonts w:asciiTheme="minorHAnsi" w:eastAsia="Times New Roman" w:hAnsiTheme="minorHAnsi" w:cs="Arial"/>
-                <w:sz w:val="22"/>
-                <w:szCs w:val="22"/>
-                <w:lang w:eastAsia="en-GB"/>
-              </w:rPr>
-              <w:t>2</w:t>
-            </w:r>
-            <w:r>
-              <w:rPr>
-                <w:rFonts w:asciiTheme="minorHAnsi" w:eastAsia="Times New Roman" w:hAnsiTheme="minorHAnsi" w:cs="Arial"/>
-                <w:sz w:val="22"/>
-                <w:szCs w:val="22"/>
-                <w:lang w:eastAsia="en-GB"/>
-              </w:rPr>
-              <w:t>_actions}</w:t>
+              <w:t>{param_2_actions}</w:t>
             </w:r>
           </w:p>
         </w:tc>
@@ -1622,9 +1466,6 @@
         </w:tc>
       </w:tr>
       <w:tr>
-        <w:trPr>
-          <w:trHeight w:val="426"/>
-        </w:trPr>
         <w:tc>
           <w:tcPr>
             <w:tcW w:w="2410" w:type="dxa"/>
@@ -1649,7 +1490,7 @@
                 <w:szCs w:val="24"/>
                 <w:lang w:eastAsia="en-GB"/>
               </w:rPr>
-              <w:t>Comments</w:t>
+              <w:t>Actions to address</w:t>
             </w:r>
           </w:p>
         </w:tc>
@@ -1693,7 +1534,7 @@
                 <w:szCs w:val="22"/>
                 <w:lang w:eastAsia="en-GB"/>
               </w:rPr>
-              <w:t>_comments}</w:t>
+              <w:t>_actions}</w:t>
             </w:r>
           </w:p>
         </w:tc>
@@ -1714,17 +1555,6 @@
                 <w:lang w:eastAsia="en-GB"/>
               </w:rPr>
             </w:pPr>
-            <w:r>
-              <w:rPr>
-                <w:b/>
-                <w:bCs/>
-                <w:color w:val="000000" w:themeColor="text1"/>
-                <w:sz w:val="24"/>
-                <w:szCs w:val="24"/>
-                <w:lang w:eastAsia="en-GB"/>
-              </w:rPr>
-              <w:t>Actions to address</w:t>
-            </w:r>
           </w:p>
         </w:tc>
         <w:tc>
@@ -1736,6 +1566,134 @@
               <w:textAlignment w:val="baseline"/>
               <w:rPr>
                 <w:rFonts w:asciiTheme="minorHAnsi" w:eastAsia="Times New Roman" w:hAnsiTheme="minorHAnsi" w:cs="Arial"/>
+                <w:sz w:val="22"/>
+                <w:szCs w:val="22"/>
+                <w:lang w:eastAsia="en-GB"/>
+              </w:rPr>
+            </w:pPr>
+          </w:p>
+        </w:tc>
+      </w:tr>
+    </w:tbl>
+    <w:p>
+      <w:pPr>
+        <w:pStyle w:val="ListParagraph"/>
+        <w:numPr>
+          <w:ilvl w:val="0"/>
+          <w:numId w:val="36"/>
+        </w:numPr>
+        <w:textAlignment w:val="baseline"/>
+        <w:rPr>
+          <w:rFonts w:asciiTheme="minorHAnsi" w:eastAsia="Times New Roman" w:hAnsiTheme="minorHAnsi" w:cs="Arial"/>
+          <w:b/>
+          <w:bCs/>
+          <w:color w:val="104F75"/>
+          <w:lang w:eastAsia="en-GB"/>
+        </w:rPr>
+      </w:pPr>
+      <w:r>
+        <w:rPr>
+          <w:rFonts w:asciiTheme="minorHAnsi" w:eastAsia="Times New Roman" w:hAnsiTheme="minorHAnsi" w:cs="Arial"/>
+          <w:b/>
+          <w:bCs/>
+          <w:color w:val="104F75"/>
+          <w:lang w:eastAsia="en-GB"/>
+        </w:rPr>
+        <w:lastRenderedPageBreak/>
+        <w:t xml:space="preserve">  Provide a </w:t>
+      </w:r>
+      <w:proofErr w:type="gramStart"/>
+      <w:r>
+        <w:rPr>
+          <w:rFonts w:asciiTheme="minorHAnsi" w:eastAsia="Times New Roman" w:hAnsiTheme="minorHAnsi" w:cs="Arial"/>
+          <w:b/>
+          <w:bCs/>
+          <w:color w:val="104F75"/>
+          <w:lang w:eastAsia="en-GB"/>
+        </w:rPr>
+        <w:t>joined up</w:t>
+      </w:r>
+      <w:proofErr w:type="gramEnd"/>
+      <w:r>
+        <w:rPr>
+          <w:rFonts w:asciiTheme="minorHAnsi" w:eastAsia="Times New Roman" w:hAnsiTheme="minorHAnsi" w:cs="Arial"/>
+          <w:b/>
+          <w:bCs/>
+          <w:color w:val="104F75"/>
+          <w:lang w:eastAsia="en-GB"/>
+        </w:rPr>
+        <w:t xml:space="preserve"> experience across all channels</w:t>
+      </w:r>
+      <w:r>
+        <w:rPr>
+          <w:rFonts w:asciiTheme="minorHAnsi" w:eastAsia="Times New Roman" w:hAnsiTheme="minorHAnsi" w:cs="Arial"/>
+          <w:b/>
+          <w:bCs/>
+          <w:color w:val="104F75"/>
+          <w:lang w:eastAsia="en-GB"/>
+        </w:rPr>
+        <w:br/>
+      </w:r>
+    </w:p>
+    <w:tbl>
+      <w:tblPr>
+        <w:tblStyle w:val="TableGrid"/>
+        <w:tblW w:w="0" w:type="auto"/>
+        <w:tblBorders>
+          <w:top w:val="none" w:sz="0" w:space="0" w:color="auto"/>
+          <w:left w:val="none" w:sz="0" w:space="0" w:color="auto"/>
+          <w:bottom w:val="none" w:sz="0" w:space="0" w:color="auto"/>
+          <w:right w:val="none" w:sz="0" w:space="0" w:color="auto"/>
+          <w:insideH w:val="none" w:sz="0" w:space="0" w:color="auto"/>
+          <w:insideV w:val="none" w:sz="0" w:space="0" w:color="auto"/>
+        </w:tblBorders>
+        <w:tblLook w:val="04A0" w:firstRow="1" w:lastRow="0" w:firstColumn="1" w:lastColumn="0" w:noHBand="0" w:noVBand="1"/>
+      </w:tblPr>
+      <w:tblGrid>
+        <w:gridCol w:w="2410"/>
+        <w:gridCol w:w="6606"/>
+      </w:tblGrid>
+      <w:tr>
+        <w:trPr>
+          <w:trHeight w:val="434"/>
+        </w:trPr>
+        <w:tc>
+          <w:tcPr>
+            <w:tcW w:w="2410" w:type="dxa"/>
+          </w:tcPr>
+          <w:p>
+            <w:pPr>
+              <w:rPr>
+                <w:b/>
+                <w:bCs/>
+                <w:color w:val="000000" w:themeColor="text1"/>
+                <w:sz w:val="24"/>
+                <w:szCs w:val="24"/>
+                <w:lang w:eastAsia="en-GB"/>
+              </w:rPr>
+            </w:pPr>
+            <w:r>
+              <w:rPr>
+                <w:b/>
+                <w:bCs/>
+                <w:color w:val="000000" w:themeColor="text1"/>
+                <w:sz w:val="24"/>
+                <w:szCs w:val="24"/>
+                <w:lang w:eastAsia="en-GB"/>
+              </w:rPr>
+              <w:t>Rating</w:t>
+            </w:r>
+          </w:p>
+        </w:tc>
+        <w:tc>
+          <w:tcPr>
+            <w:tcW w:w="6606" w:type="dxa"/>
+          </w:tcPr>
+          <w:p>
+            <w:pPr>
+              <w:textAlignment w:val="baseline"/>
+              <w:rPr>
+                <w:rFonts w:asciiTheme="minorHAnsi" w:eastAsia="Times New Roman" w:hAnsiTheme="minorHAnsi" w:cs="Arial"/>
                 <w:b/>
                 <w:bCs/>
                 <w:color w:val="104F75"/>
@@ -1758,7 +1716,81 @@
                 <w:szCs w:val="22"/>
                 <w:lang w:eastAsia="en-GB"/>
               </w:rPr>
-              <w:t>3</w:t>
+              <w:t>4</w:t>
+            </w:r>
+            <w:r>
+              <w:rPr>
+                <w:rFonts w:asciiTheme="minorHAnsi" w:eastAsia="Times New Roman" w:hAnsiTheme="minorHAnsi" w:cs="Arial"/>
+                <w:sz w:val="22"/>
+                <w:szCs w:val="22"/>
+                <w:lang w:eastAsia="en-GB"/>
+              </w:rPr>
+              <w:t>_outcome}</w:t>
+            </w:r>
+          </w:p>
+        </w:tc>
+      </w:tr>
+      <w:tr>
+        <w:tc>
+          <w:tcPr>
+            <w:tcW w:w="2410" w:type="dxa"/>
+          </w:tcPr>
+          <w:p>
+            <w:pPr>
+              <w:rPr>
+                <w:b/>
+                <w:bCs/>
+                <w:color w:val="000000" w:themeColor="text1"/>
+                <w:sz w:val="24"/>
+                <w:szCs w:val="24"/>
+                <w:lang w:eastAsia="en-GB"/>
+              </w:rPr>
+            </w:pPr>
+            <w:r>
+              <w:rPr>
+                <w:b/>
+                <w:bCs/>
+                <w:color w:val="000000" w:themeColor="text1"/>
+                <w:sz w:val="24"/>
+                <w:szCs w:val="24"/>
+                <w:lang w:eastAsia="en-GB"/>
+              </w:rPr>
+              <w:t>Actions to address</w:t>
+            </w:r>
+          </w:p>
+        </w:tc>
+        <w:tc>
+          <w:tcPr>
+            <w:tcW w:w="6606" w:type="dxa"/>
+          </w:tcPr>
+          <w:p>
+            <w:pPr>
+              <w:textAlignment w:val="baseline"/>
+              <w:rPr>
+                <w:rFonts w:asciiTheme="minorHAnsi" w:eastAsia="Times New Roman" w:hAnsiTheme="minorHAnsi" w:cs="Arial"/>
+                <w:b/>
+                <w:bCs/>
+                <w:color w:val="104F75"/>
+                <w:lang w:eastAsia="en-GB"/>
+              </w:rPr>
+            </w:pPr>
+            <w:r>
+              <w:rPr>
+                <w:rFonts w:asciiTheme="minorHAnsi" w:eastAsia="Times New Roman" w:hAnsiTheme="minorHAnsi" w:cs="Arial"/>
+                <w:sz w:val="22"/>
+                <w:szCs w:val="22"/>
+                <w:lang w:eastAsia="en-GB"/>
+              </w:rPr>
+              <w:t>{param_</w:t>
+            </w:r>
+            <w:r>
+              <w:rPr>
+                <w:rFonts w:asciiTheme="minorHAnsi" w:eastAsia="Times New Roman" w:hAnsiTheme="minorHAnsi" w:cs="Arial"/>
+                <w:sz w:val="22"/>
+                <w:szCs w:val="22"/>
+                <w:lang w:eastAsia="en-GB"/>
+              </w:rPr>
+              <w:t>4</w:t>
             </w:r>
             <w:r>
               <w:rPr>
@@ -1804,9 +1836,3166 @@
           <w:szCs w:val="22"/>
           <w:lang w:eastAsia="en-GB"/>
         </w:rPr>
-        <w:lastRenderedPageBreak/>
         <w:t> </w:t>
       </w:r>
+    </w:p>
+    <w:tbl>
+      <w:tblPr>
+        <w:tblStyle w:val="TableGrid"/>
+        <w:tblW w:w="0" w:type="auto"/>
+        <w:tblBorders>
+          <w:top w:val="none" w:sz="0" w:space="0" w:color="auto"/>
+          <w:left w:val="none" w:sz="0" w:space="0" w:color="auto"/>
+          <w:bottom w:val="none" w:sz="0" w:space="0" w:color="auto"/>
+          <w:right w:val="none" w:sz="0" w:space="0" w:color="auto"/>
+          <w:insideH w:val="none" w:sz="0" w:space="0" w:color="auto"/>
+          <w:insideV w:val="none" w:sz="0" w:space="0" w:color="auto"/>
+        </w:tblBorders>
+        <w:tblLook w:val="04A0" w:firstRow="1" w:lastRow="0" w:firstColumn="1" w:lastColumn="0" w:noHBand="0" w:noVBand="1"/>
+      </w:tblPr>
+      <w:tblGrid>
+        <w:gridCol w:w="2410"/>
+        <w:gridCol w:w="6606"/>
+      </w:tblGrid>
+      <w:tr>
+        <w:tc>
+          <w:tcPr>
+            <w:tcW w:w="2410" w:type="dxa"/>
+          </w:tcPr>
+          <w:p>
+            <w:pPr>
+              <w:rPr>
+                <w:b/>
+                <w:bCs/>
+                <w:color w:val="000000" w:themeColor="text1"/>
+                <w:sz w:val="24"/>
+                <w:szCs w:val="24"/>
+                <w:lang w:eastAsia="en-GB"/>
+              </w:rPr>
+            </w:pPr>
+          </w:p>
+        </w:tc>
+        <w:tc>
+          <w:tcPr>
+            <w:tcW w:w="6606" w:type="dxa"/>
+          </w:tcPr>
+          <w:p>
+            <w:pPr>
+              <w:textAlignment w:val="baseline"/>
+              <w:rPr>
+                <w:rFonts w:asciiTheme="minorHAnsi" w:eastAsia="Times New Roman" w:hAnsiTheme="minorHAnsi" w:cs="Arial"/>
+                <w:sz w:val="22"/>
+                <w:szCs w:val="22"/>
+                <w:lang w:eastAsia="en-GB"/>
+              </w:rPr>
+            </w:pPr>
+          </w:p>
+        </w:tc>
+      </w:tr>
+    </w:tbl>
+    <w:p>
+      <w:pPr>
+        <w:pStyle w:val="ListParagraph"/>
+        <w:numPr>
+          <w:ilvl w:val="0"/>
+          <w:numId w:val="36"/>
+        </w:numPr>
+        <w:textAlignment w:val="baseline"/>
+        <w:rPr>
+          <w:rFonts w:asciiTheme="minorHAnsi" w:eastAsia="Times New Roman" w:hAnsiTheme="minorHAnsi" w:cs="Arial"/>
+          <w:b/>
+          <w:bCs/>
+          <w:color w:val="104F75"/>
+          <w:lang w:eastAsia="en-GB"/>
+        </w:rPr>
+      </w:pPr>
+      <w:r>
+        <w:rPr>
+          <w:rFonts w:asciiTheme="minorHAnsi" w:eastAsia="Times New Roman" w:hAnsiTheme="minorHAnsi" w:cs="Arial"/>
+          <w:b/>
+          <w:bCs/>
+          <w:color w:val="104F75"/>
+          <w:lang w:eastAsia="en-GB"/>
+        </w:rPr>
+        <w:t xml:space="preserve">  Provide a </w:t>
+      </w:r>
+      <w:proofErr w:type="gramStart"/>
+      <w:r>
+        <w:rPr>
+          <w:rFonts w:asciiTheme="minorHAnsi" w:eastAsia="Times New Roman" w:hAnsiTheme="minorHAnsi" w:cs="Arial"/>
+          <w:b/>
+          <w:bCs/>
+          <w:color w:val="104F75"/>
+          <w:lang w:eastAsia="en-GB"/>
+        </w:rPr>
+        <w:t>joined up</w:t>
+      </w:r>
+      <w:proofErr w:type="gramEnd"/>
+      <w:r>
+        <w:rPr>
+          <w:rFonts w:asciiTheme="minorHAnsi" w:eastAsia="Times New Roman" w:hAnsiTheme="minorHAnsi" w:cs="Arial"/>
+          <w:b/>
+          <w:bCs/>
+          <w:color w:val="104F75"/>
+          <w:lang w:eastAsia="en-GB"/>
+        </w:rPr>
+        <w:t xml:space="preserve"> experience across all channels</w:t>
+      </w:r>
+      <w:r>
+        <w:rPr>
+          <w:rFonts w:asciiTheme="minorHAnsi" w:eastAsia="Times New Roman" w:hAnsiTheme="minorHAnsi" w:cs="Arial"/>
+          <w:b/>
+          <w:bCs/>
+          <w:color w:val="104F75"/>
+          <w:lang w:eastAsia="en-GB"/>
+        </w:rPr>
+        <w:br/>
+      </w:r>
+    </w:p>
+    <w:tbl>
+      <w:tblPr>
+        <w:tblStyle w:val="TableGrid"/>
+        <w:tblW w:w="0" w:type="auto"/>
+        <w:tblBorders>
+          <w:top w:val="none" w:sz="0" w:space="0" w:color="auto"/>
+          <w:left w:val="none" w:sz="0" w:space="0" w:color="auto"/>
+          <w:bottom w:val="none" w:sz="0" w:space="0" w:color="auto"/>
+          <w:right w:val="none" w:sz="0" w:space="0" w:color="auto"/>
+          <w:insideH w:val="none" w:sz="0" w:space="0" w:color="auto"/>
+          <w:insideV w:val="none" w:sz="0" w:space="0" w:color="auto"/>
+        </w:tblBorders>
+        <w:tblLook w:val="04A0" w:firstRow="1" w:lastRow="0" w:firstColumn="1" w:lastColumn="0" w:noHBand="0" w:noVBand="1"/>
+      </w:tblPr>
+      <w:tblGrid>
+        <w:gridCol w:w="2410"/>
+        <w:gridCol w:w="6606"/>
+      </w:tblGrid>
+      <w:tr>
+        <w:trPr>
+          <w:trHeight w:val="434"/>
+        </w:trPr>
+        <w:tc>
+          <w:tcPr>
+            <w:tcW w:w="2410" w:type="dxa"/>
+          </w:tcPr>
+          <w:p>
+            <w:pPr>
+              <w:rPr>
+                <w:b/>
+                <w:bCs/>
+                <w:color w:val="000000" w:themeColor="text1"/>
+                <w:sz w:val="24"/>
+                <w:szCs w:val="24"/>
+                <w:lang w:eastAsia="en-GB"/>
+              </w:rPr>
+            </w:pPr>
+            <w:r>
+              <w:rPr>
+                <w:b/>
+                <w:bCs/>
+                <w:color w:val="000000" w:themeColor="text1"/>
+                <w:sz w:val="24"/>
+                <w:szCs w:val="24"/>
+                <w:lang w:eastAsia="en-GB"/>
+              </w:rPr>
+              <w:t>Rating</w:t>
+            </w:r>
+          </w:p>
+        </w:tc>
+        <w:tc>
+          <w:tcPr>
+            <w:tcW w:w="6606" w:type="dxa"/>
+          </w:tcPr>
+          <w:p>
+            <w:pPr>
+              <w:textAlignment w:val="baseline"/>
+              <w:rPr>
+                <w:rFonts w:asciiTheme="minorHAnsi" w:eastAsia="Times New Roman" w:hAnsiTheme="minorHAnsi" w:cs="Arial"/>
+                <w:b/>
+                <w:bCs/>
+                <w:color w:val="104F75"/>
+                <w:lang w:eastAsia="en-GB"/>
+              </w:rPr>
+            </w:pPr>
+            <w:r>
+              <w:rPr>
+                <w:rFonts w:asciiTheme="minorHAnsi" w:eastAsia="Times New Roman" w:hAnsiTheme="minorHAnsi" w:cs="Arial"/>
+                <w:sz w:val="22"/>
+                <w:szCs w:val="22"/>
+                <w:lang w:eastAsia="en-GB"/>
+              </w:rPr>
+              <w:t>{param_</w:t>
+            </w:r>
+            <w:r>
+              <w:rPr>
+                <w:rFonts w:asciiTheme="minorHAnsi" w:eastAsia="Times New Roman" w:hAnsiTheme="minorHAnsi" w:cs="Arial"/>
+                <w:sz w:val="22"/>
+                <w:szCs w:val="22"/>
+                <w:lang w:eastAsia="en-GB"/>
+              </w:rPr>
+              <w:t>5</w:t>
+            </w:r>
+            <w:r>
+              <w:rPr>
+                <w:rFonts w:asciiTheme="minorHAnsi" w:eastAsia="Times New Roman" w:hAnsiTheme="minorHAnsi" w:cs="Arial"/>
+                <w:sz w:val="22"/>
+                <w:szCs w:val="22"/>
+                <w:lang w:eastAsia="en-GB"/>
+              </w:rPr>
+              <w:t>_outcome}</w:t>
+            </w:r>
+          </w:p>
+        </w:tc>
+      </w:tr>
+      <w:tr>
+        <w:tc>
+          <w:tcPr>
+            <w:tcW w:w="2410" w:type="dxa"/>
+          </w:tcPr>
+          <w:p>
+            <w:pPr>
+              <w:rPr>
+                <w:b/>
+                <w:bCs/>
+                <w:color w:val="000000" w:themeColor="text1"/>
+                <w:sz w:val="24"/>
+                <w:szCs w:val="24"/>
+                <w:lang w:eastAsia="en-GB"/>
+              </w:rPr>
+            </w:pPr>
+            <w:r>
+              <w:rPr>
+                <w:b/>
+                <w:bCs/>
+                <w:color w:val="000000" w:themeColor="text1"/>
+                <w:sz w:val="24"/>
+                <w:szCs w:val="24"/>
+                <w:lang w:eastAsia="en-GB"/>
+              </w:rPr>
+              <w:t>Actions to address</w:t>
+            </w:r>
+          </w:p>
+        </w:tc>
+        <w:tc>
+          <w:tcPr>
+            <w:tcW w:w="6606" w:type="dxa"/>
+          </w:tcPr>
+          <w:p>
+            <w:pPr>
+              <w:textAlignment w:val="baseline"/>
+              <w:rPr>
+                <w:rFonts w:asciiTheme="minorHAnsi" w:eastAsia="Times New Roman" w:hAnsiTheme="minorHAnsi" w:cs="Arial"/>
+                <w:b/>
+                <w:bCs/>
+                <w:color w:val="104F75"/>
+                <w:lang w:eastAsia="en-GB"/>
+              </w:rPr>
+            </w:pPr>
+            <w:r>
+              <w:rPr>
+                <w:rFonts w:asciiTheme="minorHAnsi" w:eastAsia="Times New Roman" w:hAnsiTheme="minorHAnsi" w:cs="Arial"/>
+                <w:sz w:val="22"/>
+                <w:szCs w:val="22"/>
+                <w:lang w:eastAsia="en-GB"/>
+              </w:rPr>
+              <w:t>{param_</w:t>
+            </w:r>
+            <w:r>
+              <w:rPr>
+                <w:rFonts w:asciiTheme="minorHAnsi" w:eastAsia="Times New Roman" w:hAnsiTheme="minorHAnsi" w:cs="Arial"/>
+                <w:sz w:val="22"/>
+                <w:szCs w:val="22"/>
+                <w:lang w:eastAsia="en-GB"/>
+              </w:rPr>
+              <w:t>5</w:t>
+            </w:r>
+            <w:r>
+              <w:rPr>
+                <w:rFonts w:asciiTheme="minorHAnsi" w:eastAsia="Times New Roman" w:hAnsiTheme="minorHAnsi" w:cs="Arial"/>
+                <w:sz w:val="22"/>
+                <w:szCs w:val="22"/>
+                <w:lang w:eastAsia="en-GB"/>
+              </w:rPr>
+              <w:t>_actions}</w:t>
+            </w:r>
+          </w:p>
+        </w:tc>
+      </w:tr>
+    </w:tbl>
+    <w:p>
+      <w:pPr>
+        <w:textAlignment w:val="baseline"/>
+        <w:rPr>
+          <w:rFonts w:asciiTheme="minorHAnsi" w:eastAsia="Times New Roman" w:hAnsiTheme="minorHAnsi" w:cs="Segoe UI"/>
+          <w:b/>
+          <w:bCs/>
+          <w:color w:val="104F75"/>
+          <w:sz w:val="18"/>
+          <w:szCs w:val="18"/>
+          <w:lang w:eastAsia="en-GB"/>
+        </w:rPr>
+      </w:pPr>
+    </w:p>
+    <w:p>
+      <w:pPr>
+        <w:textAlignment w:val="baseline"/>
+        <w:rPr>
+          <w:rFonts w:asciiTheme="minorHAnsi" w:eastAsia="Times New Roman" w:hAnsiTheme="minorHAnsi" w:cs="Segoe UI"/>
+          <w:sz w:val="18"/>
+          <w:szCs w:val="18"/>
+          <w:lang w:eastAsia="en-GB"/>
+        </w:rPr>
+      </w:pPr>
+      <w:r>
+        <w:rPr>
+          <w:rFonts w:asciiTheme="minorHAnsi" w:eastAsia="Times New Roman" w:hAnsiTheme="minorHAnsi" w:cs="Arial"/>
+          <w:sz w:val="22"/>
+          <w:szCs w:val="22"/>
+          <w:lang w:eastAsia="en-GB"/>
+        </w:rPr>
+        <w:t> </w:t>
+      </w:r>
+    </w:p>
+    <w:tbl>
+      <w:tblPr>
+        <w:tblStyle w:val="TableGrid"/>
+        <w:tblW w:w="0" w:type="auto"/>
+        <w:tblBorders>
+          <w:top w:val="none" w:sz="0" w:space="0" w:color="auto"/>
+          <w:left w:val="none" w:sz="0" w:space="0" w:color="auto"/>
+          <w:bottom w:val="none" w:sz="0" w:space="0" w:color="auto"/>
+          <w:right w:val="none" w:sz="0" w:space="0" w:color="auto"/>
+          <w:insideH w:val="none" w:sz="0" w:space="0" w:color="auto"/>
+          <w:insideV w:val="none" w:sz="0" w:space="0" w:color="auto"/>
+        </w:tblBorders>
+        <w:tblLook w:val="04A0" w:firstRow="1" w:lastRow="0" w:firstColumn="1" w:lastColumn="0" w:noHBand="0" w:noVBand="1"/>
+      </w:tblPr>
+      <w:tblGrid>
+        <w:gridCol w:w="2410"/>
+        <w:gridCol w:w="6606"/>
+      </w:tblGrid>
+      <w:tr>
+        <w:tc>
+          <w:tcPr>
+            <w:tcW w:w="2410" w:type="dxa"/>
+          </w:tcPr>
+          <w:p>
+            <w:pPr>
+              <w:rPr>
+                <w:b/>
+                <w:bCs/>
+                <w:color w:val="000000" w:themeColor="text1"/>
+                <w:sz w:val="24"/>
+                <w:szCs w:val="24"/>
+                <w:lang w:eastAsia="en-GB"/>
+              </w:rPr>
+            </w:pPr>
+          </w:p>
+        </w:tc>
+        <w:tc>
+          <w:tcPr>
+            <w:tcW w:w="6606" w:type="dxa"/>
+          </w:tcPr>
+          <w:p>
+            <w:pPr>
+              <w:textAlignment w:val="baseline"/>
+              <w:rPr>
+                <w:rFonts w:asciiTheme="minorHAnsi" w:eastAsia="Times New Roman" w:hAnsiTheme="minorHAnsi" w:cs="Arial"/>
+                <w:sz w:val="22"/>
+                <w:szCs w:val="22"/>
+                <w:lang w:eastAsia="en-GB"/>
+              </w:rPr>
+            </w:pPr>
+          </w:p>
+        </w:tc>
+      </w:tr>
+    </w:tbl>
+    <w:p>
+      <w:pPr>
+        <w:pStyle w:val="ListParagraph"/>
+        <w:numPr>
+          <w:ilvl w:val="0"/>
+          <w:numId w:val="36"/>
+        </w:numPr>
+        <w:textAlignment w:val="baseline"/>
+        <w:rPr>
+          <w:rFonts w:asciiTheme="minorHAnsi" w:eastAsia="Times New Roman" w:hAnsiTheme="minorHAnsi" w:cs="Arial"/>
+          <w:b/>
+          <w:bCs/>
+          <w:color w:val="104F75"/>
+          <w:lang w:eastAsia="en-GB"/>
+        </w:rPr>
+      </w:pPr>
+      <w:r>
+        <w:rPr>
+          <w:rFonts w:asciiTheme="minorHAnsi" w:eastAsia="Times New Roman" w:hAnsiTheme="minorHAnsi" w:cs="Arial"/>
+          <w:b/>
+          <w:bCs/>
+          <w:color w:val="104F75"/>
+          <w:lang w:eastAsia="en-GB"/>
+        </w:rPr>
+        <w:t xml:space="preserve">  Provide a </w:t>
+      </w:r>
+      <w:proofErr w:type="gramStart"/>
+      <w:r>
+        <w:rPr>
+          <w:rFonts w:asciiTheme="minorHAnsi" w:eastAsia="Times New Roman" w:hAnsiTheme="minorHAnsi" w:cs="Arial"/>
+          <w:b/>
+          <w:bCs/>
+          <w:color w:val="104F75"/>
+          <w:lang w:eastAsia="en-GB"/>
+        </w:rPr>
+        <w:t>joined up</w:t>
+      </w:r>
+      <w:proofErr w:type="gramEnd"/>
+      <w:r>
+        <w:rPr>
+          <w:rFonts w:asciiTheme="minorHAnsi" w:eastAsia="Times New Roman" w:hAnsiTheme="minorHAnsi" w:cs="Arial"/>
+          <w:b/>
+          <w:bCs/>
+          <w:color w:val="104F75"/>
+          <w:lang w:eastAsia="en-GB"/>
+        </w:rPr>
+        <w:t xml:space="preserve"> experience across all channels</w:t>
+      </w:r>
+      <w:r>
+        <w:rPr>
+          <w:rFonts w:asciiTheme="minorHAnsi" w:eastAsia="Times New Roman" w:hAnsiTheme="minorHAnsi" w:cs="Arial"/>
+          <w:b/>
+          <w:bCs/>
+          <w:color w:val="104F75"/>
+          <w:lang w:eastAsia="en-GB"/>
+        </w:rPr>
+        <w:br/>
+      </w:r>
+    </w:p>
+    <w:tbl>
+      <w:tblPr>
+        <w:tblStyle w:val="TableGrid"/>
+        <w:tblW w:w="0" w:type="auto"/>
+        <w:tblBorders>
+          <w:top w:val="none" w:sz="0" w:space="0" w:color="auto"/>
+          <w:left w:val="none" w:sz="0" w:space="0" w:color="auto"/>
+          <w:bottom w:val="none" w:sz="0" w:space="0" w:color="auto"/>
+          <w:right w:val="none" w:sz="0" w:space="0" w:color="auto"/>
+          <w:insideH w:val="none" w:sz="0" w:space="0" w:color="auto"/>
+          <w:insideV w:val="none" w:sz="0" w:space="0" w:color="auto"/>
+        </w:tblBorders>
+        <w:tblLook w:val="04A0" w:firstRow="1" w:lastRow="0" w:firstColumn="1" w:lastColumn="0" w:noHBand="0" w:noVBand="1"/>
+      </w:tblPr>
+      <w:tblGrid>
+        <w:gridCol w:w="2410"/>
+        <w:gridCol w:w="6606"/>
+      </w:tblGrid>
+      <w:tr>
+        <w:trPr>
+          <w:trHeight w:val="434"/>
+        </w:trPr>
+        <w:tc>
+          <w:tcPr>
+            <w:tcW w:w="2410" w:type="dxa"/>
+          </w:tcPr>
+          <w:p>
+            <w:pPr>
+              <w:rPr>
+                <w:b/>
+                <w:bCs/>
+                <w:color w:val="000000" w:themeColor="text1"/>
+                <w:sz w:val="24"/>
+                <w:szCs w:val="24"/>
+                <w:lang w:eastAsia="en-GB"/>
+              </w:rPr>
+            </w:pPr>
+            <w:r>
+              <w:rPr>
+                <w:b/>
+                <w:bCs/>
+                <w:color w:val="000000" w:themeColor="text1"/>
+                <w:sz w:val="24"/>
+                <w:szCs w:val="24"/>
+                <w:lang w:eastAsia="en-GB"/>
+              </w:rPr>
+              <w:t>Rating</w:t>
+            </w:r>
+          </w:p>
+        </w:tc>
+        <w:tc>
+          <w:tcPr>
+            <w:tcW w:w="6606" w:type="dxa"/>
+          </w:tcPr>
+          <w:p>
+            <w:pPr>
+              <w:textAlignment w:val="baseline"/>
+              <w:rPr>
+                <w:rFonts w:asciiTheme="minorHAnsi" w:eastAsia="Times New Roman" w:hAnsiTheme="minorHAnsi" w:cs="Arial"/>
+                <w:b/>
+                <w:bCs/>
+                <w:color w:val="104F75"/>
+                <w:lang w:eastAsia="en-GB"/>
+              </w:rPr>
+            </w:pPr>
+            <w:r>
+              <w:rPr>
+                <w:rFonts w:asciiTheme="minorHAnsi" w:eastAsia="Times New Roman" w:hAnsiTheme="minorHAnsi" w:cs="Arial"/>
+                <w:sz w:val="22"/>
+                <w:szCs w:val="22"/>
+                <w:lang w:eastAsia="en-GB"/>
+              </w:rPr>
+              <w:t>{param_</w:t>
+            </w:r>
+            <w:r>
+              <w:rPr>
+                <w:rFonts w:asciiTheme="minorHAnsi" w:eastAsia="Times New Roman" w:hAnsiTheme="minorHAnsi" w:cs="Arial"/>
+                <w:sz w:val="22"/>
+                <w:szCs w:val="22"/>
+                <w:lang w:eastAsia="en-GB"/>
+              </w:rPr>
+              <w:t>6</w:t>
+            </w:r>
+            <w:r>
+              <w:rPr>
+                <w:rFonts w:asciiTheme="minorHAnsi" w:eastAsia="Times New Roman" w:hAnsiTheme="minorHAnsi" w:cs="Arial"/>
+                <w:sz w:val="22"/>
+                <w:szCs w:val="22"/>
+                <w:lang w:eastAsia="en-GB"/>
+              </w:rPr>
+              <w:t>_outcome}</w:t>
+            </w:r>
+          </w:p>
+        </w:tc>
+      </w:tr>
+      <w:tr>
+        <w:tc>
+          <w:tcPr>
+            <w:tcW w:w="2410" w:type="dxa"/>
+          </w:tcPr>
+          <w:p>
+            <w:pPr>
+              <w:rPr>
+                <w:b/>
+                <w:bCs/>
+                <w:color w:val="000000" w:themeColor="text1"/>
+                <w:sz w:val="24"/>
+                <w:szCs w:val="24"/>
+                <w:lang w:eastAsia="en-GB"/>
+              </w:rPr>
+            </w:pPr>
+            <w:r>
+              <w:rPr>
+                <w:b/>
+                <w:bCs/>
+                <w:color w:val="000000" w:themeColor="text1"/>
+                <w:sz w:val="24"/>
+                <w:szCs w:val="24"/>
+                <w:lang w:eastAsia="en-GB"/>
+              </w:rPr>
+              <w:t>Actions to address</w:t>
+            </w:r>
+          </w:p>
+        </w:tc>
+        <w:tc>
+          <w:tcPr>
+            <w:tcW w:w="6606" w:type="dxa"/>
+          </w:tcPr>
+          <w:p>
+            <w:pPr>
+              <w:textAlignment w:val="baseline"/>
+              <w:rPr>
+                <w:rFonts w:asciiTheme="minorHAnsi" w:eastAsia="Times New Roman" w:hAnsiTheme="minorHAnsi" w:cs="Arial"/>
+                <w:b/>
+                <w:bCs/>
+                <w:color w:val="104F75"/>
+                <w:lang w:eastAsia="en-GB"/>
+              </w:rPr>
+            </w:pPr>
+            <w:r>
+              <w:rPr>
+                <w:rFonts w:asciiTheme="minorHAnsi" w:eastAsia="Times New Roman" w:hAnsiTheme="minorHAnsi" w:cs="Arial"/>
+                <w:sz w:val="22"/>
+                <w:szCs w:val="22"/>
+                <w:lang w:eastAsia="en-GB"/>
+              </w:rPr>
+              <w:t>{param_</w:t>
+            </w:r>
+            <w:r>
+              <w:rPr>
+                <w:rFonts w:asciiTheme="minorHAnsi" w:eastAsia="Times New Roman" w:hAnsiTheme="minorHAnsi" w:cs="Arial"/>
+                <w:sz w:val="22"/>
+                <w:szCs w:val="22"/>
+                <w:lang w:eastAsia="en-GB"/>
+              </w:rPr>
+              <w:t>6</w:t>
+            </w:r>
+            <w:r>
+              <w:rPr>
+                <w:rFonts w:asciiTheme="minorHAnsi" w:eastAsia="Times New Roman" w:hAnsiTheme="minorHAnsi" w:cs="Arial"/>
+                <w:sz w:val="22"/>
+                <w:szCs w:val="22"/>
+                <w:lang w:eastAsia="en-GB"/>
+              </w:rPr>
+              <w:t>_actions}</w:t>
+            </w:r>
+          </w:p>
+        </w:tc>
+      </w:tr>
+    </w:tbl>
+    <w:p>
+      <w:pPr>
+        <w:textAlignment w:val="baseline"/>
+        <w:rPr>
+          <w:rFonts w:asciiTheme="minorHAnsi" w:eastAsia="Times New Roman" w:hAnsiTheme="minorHAnsi" w:cs="Segoe UI"/>
+          <w:b/>
+          <w:bCs/>
+          <w:color w:val="104F75"/>
+          <w:sz w:val="18"/>
+          <w:szCs w:val="18"/>
+          <w:lang w:eastAsia="en-GB"/>
+        </w:rPr>
+      </w:pPr>
+    </w:p>
+    <w:p>
+      <w:pPr>
+        <w:textAlignment w:val="baseline"/>
+        <w:rPr>
+          <w:rFonts w:asciiTheme="minorHAnsi" w:eastAsia="Times New Roman" w:hAnsiTheme="minorHAnsi" w:cs="Arial"/>
+          <w:sz w:val="22"/>
+          <w:szCs w:val="22"/>
+          <w:lang w:eastAsia="en-GB"/>
+        </w:rPr>
+      </w:pPr>
+      <w:r>
+        <w:rPr>
+          <w:rFonts w:asciiTheme="minorHAnsi" w:eastAsia="Times New Roman" w:hAnsiTheme="minorHAnsi" w:cs="Arial"/>
+          <w:sz w:val="22"/>
+          <w:szCs w:val="22"/>
+          <w:lang w:eastAsia="en-GB"/>
+        </w:rPr>
+        <w:t> </w:t>
+      </w:r>
+    </w:p>
+    <w:tbl>
+      <w:tblPr>
+        <w:tblStyle w:val="TableGrid"/>
+        <w:tblW w:w="0" w:type="auto"/>
+        <w:tblBorders>
+          <w:top w:val="none" w:sz="0" w:space="0" w:color="auto"/>
+          <w:left w:val="none" w:sz="0" w:space="0" w:color="auto"/>
+          <w:bottom w:val="none" w:sz="0" w:space="0" w:color="auto"/>
+          <w:right w:val="none" w:sz="0" w:space="0" w:color="auto"/>
+          <w:insideH w:val="none" w:sz="0" w:space="0" w:color="auto"/>
+          <w:insideV w:val="none" w:sz="0" w:space="0" w:color="auto"/>
+        </w:tblBorders>
+        <w:tblLook w:val="04A0" w:firstRow="1" w:lastRow="0" w:firstColumn="1" w:lastColumn="0" w:noHBand="0" w:noVBand="1"/>
+      </w:tblPr>
+      <w:tblGrid>
+        <w:gridCol w:w="2410"/>
+        <w:gridCol w:w="6606"/>
+      </w:tblGrid>
+      <w:tr>
+        <w:tc>
+          <w:tcPr>
+            <w:tcW w:w="2410" w:type="dxa"/>
+          </w:tcPr>
+          <w:p>
+            <w:pPr>
+              <w:rPr>
+                <w:b/>
+                <w:bCs/>
+                <w:color w:val="000000" w:themeColor="text1"/>
+                <w:sz w:val="24"/>
+                <w:szCs w:val="24"/>
+                <w:lang w:eastAsia="en-GB"/>
+              </w:rPr>
+            </w:pPr>
+          </w:p>
+        </w:tc>
+        <w:tc>
+          <w:tcPr>
+            <w:tcW w:w="6606" w:type="dxa"/>
+          </w:tcPr>
+          <w:p>
+            <w:pPr>
+              <w:textAlignment w:val="baseline"/>
+              <w:rPr>
+                <w:rFonts w:asciiTheme="minorHAnsi" w:eastAsia="Times New Roman" w:hAnsiTheme="minorHAnsi" w:cs="Arial"/>
+                <w:sz w:val="22"/>
+                <w:szCs w:val="22"/>
+                <w:lang w:eastAsia="en-GB"/>
+              </w:rPr>
+            </w:pPr>
+          </w:p>
+        </w:tc>
+      </w:tr>
+    </w:tbl>
+    <w:p>
+      <w:pPr>
+        <w:pStyle w:val="ListParagraph"/>
+        <w:numPr>
+          <w:ilvl w:val="0"/>
+          <w:numId w:val="36"/>
+        </w:numPr>
+        <w:textAlignment w:val="baseline"/>
+        <w:rPr>
+          <w:rFonts w:asciiTheme="minorHAnsi" w:eastAsia="Times New Roman" w:hAnsiTheme="minorHAnsi" w:cs="Arial"/>
+          <w:b/>
+          <w:bCs/>
+          <w:color w:val="104F75"/>
+          <w:lang w:eastAsia="en-GB"/>
+        </w:rPr>
+      </w:pPr>
+      <w:r>
+        <w:rPr>
+          <w:rFonts w:asciiTheme="minorHAnsi" w:eastAsia="Times New Roman" w:hAnsiTheme="minorHAnsi" w:cs="Arial"/>
+          <w:b/>
+          <w:bCs/>
+          <w:color w:val="104F75"/>
+          <w:lang w:eastAsia="en-GB"/>
+        </w:rPr>
+        <w:t xml:space="preserve">  Provide a </w:t>
+      </w:r>
+      <w:proofErr w:type="gramStart"/>
+      <w:r>
+        <w:rPr>
+          <w:rFonts w:asciiTheme="minorHAnsi" w:eastAsia="Times New Roman" w:hAnsiTheme="minorHAnsi" w:cs="Arial"/>
+          <w:b/>
+          <w:bCs/>
+          <w:color w:val="104F75"/>
+          <w:lang w:eastAsia="en-GB"/>
+        </w:rPr>
+        <w:t>joined up</w:t>
+      </w:r>
+      <w:proofErr w:type="gramEnd"/>
+      <w:r>
+        <w:rPr>
+          <w:rFonts w:asciiTheme="minorHAnsi" w:eastAsia="Times New Roman" w:hAnsiTheme="minorHAnsi" w:cs="Arial"/>
+          <w:b/>
+          <w:bCs/>
+          <w:color w:val="104F75"/>
+          <w:lang w:eastAsia="en-GB"/>
+        </w:rPr>
+        <w:t xml:space="preserve"> experience across all channels</w:t>
+      </w:r>
+      <w:r>
+        <w:rPr>
+          <w:rFonts w:asciiTheme="minorHAnsi" w:eastAsia="Times New Roman" w:hAnsiTheme="minorHAnsi" w:cs="Arial"/>
+          <w:b/>
+          <w:bCs/>
+          <w:color w:val="104F75"/>
+          <w:lang w:eastAsia="en-GB"/>
+        </w:rPr>
+        <w:br/>
+      </w:r>
+    </w:p>
+    <w:tbl>
+      <w:tblPr>
+        <w:tblStyle w:val="TableGrid"/>
+        <w:tblW w:w="0" w:type="auto"/>
+        <w:tblBorders>
+          <w:top w:val="none" w:sz="0" w:space="0" w:color="auto"/>
+          <w:left w:val="none" w:sz="0" w:space="0" w:color="auto"/>
+          <w:bottom w:val="none" w:sz="0" w:space="0" w:color="auto"/>
+          <w:right w:val="none" w:sz="0" w:space="0" w:color="auto"/>
+          <w:insideH w:val="none" w:sz="0" w:space="0" w:color="auto"/>
+          <w:insideV w:val="none" w:sz="0" w:space="0" w:color="auto"/>
+        </w:tblBorders>
+        <w:tblLook w:val="04A0" w:firstRow="1" w:lastRow="0" w:firstColumn="1" w:lastColumn="0" w:noHBand="0" w:noVBand="1"/>
+      </w:tblPr>
+      <w:tblGrid>
+        <w:gridCol w:w="2410"/>
+        <w:gridCol w:w="6606"/>
+      </w:tblGrid>
+      <w:tr>
+        <w:trPr>
+          <w:trHeight w:val="434"/>
+        </w:trPr>
+        <w:tc>
+          <w:tcPr>
+            <w:tcW w:w="2410" w:type="dxa"/>
+          </w:tcPr>
+          <w:p>
+            <w:pPr>
+              <w:rPr>
+                <w:b/>
+                <w:bCs/>
+                <w:color w:val="000000" w:themeColor="text1"/>
+                <w:sz w:val="24"/>
+                <w:szCs w:val="24"/>
+                <w:lang w:eastAsia="en-GB"/>
+              </w:rPr>
+            </w:pPr>
+            <w:r>
+              <w:rPr>
+                <w:b/>
+                <w:bCs/>
+                <w:color w:val="000000" w:themeColor="text1"/>
+                <w:sz w:val="24"/>
+                <w:szCs w:val="24"/>
+                <w:lang w:eastAsia="en-GB"/>
+              </w:rPr>
+              <w:t>Rating</w:t>
+            </w:r>
+          </w:p>
+        </w:tc>
+        <w:tc>
+          <w:tcPr>
+            <w:tcW w:w="6606" w:type="dxa"/>
+          </w:tcPr>
+          <w:p>
+            <w:pPr>
+              <w:textAlignment w:val="baseline"/>
+              <w:rPr>
+                <w:rFonts w:asciiTheme="minorHAnsi" w:eastAsia="Times New Roman" w:hAnsiTheme="minorHAnsi" w:cs="Arial"/>
+                <w:b/>
+                <w:bCs/>
+                <w:color w:val="104F75"/>
+                <w:lang w:eastAsia="en-GB"/>
+              </w:rPr>
+            </w:pPr>
+            <w:r>
+              <w:rPr>
+                <w:rFonts w:asciiTheme="minorHAnsi" w:eastAsia="Times New Roman" w:hAnsiTheme="minorHAnsi" w:cs="Arial"/>
+                <w:sz w:val="22"/>
+                <w:szCs w:val="22"/>
+                <w:lang w:eastAsia="en-GB"/>
+              </w:rPr>
+              <w:t>{param_</w:t>
+            </w:r>
+            <w:r>
+              <w:rPr>
+                <w:rFonts w:asciiTheme="minorHAnsi" w:eastAsia="Times New Roman" w:hAnsiTheme="minorHAnsi" w:cs="Arial"/>
+                <w:sz w:val="22"/>
+                <w:szCs w:val="22"/>
+                <w:lang w:eastAsia="en-GB"/>
+              </w:rPr>
+              <w:t>7</w:t>
+            </w:r>
+            <w:r>
+              <w:rPr>
+                <w:rFonts w:asciiTheme="minorHAnsi" w:eastAsia="Times New Roman" w:hAnsiTheme="minorHAnsi" w:cs="Arial"/>
+                <w:sz w:val="22"/>
+                <w:szCs w:val="22"/>
+                <w:lang w:eastAsia="en-GB"/>
+              </w:rPr>
+              <w:t>_outcome}</w:t>
+            </w:r>
+          </w:p>
+        </w:tc>
+      </w:tr>
+      <w:tr>
+        <w:tc>
+          <w:tcPr>
+            <w:tcW w:w="2410" w:type="dxa"/>
+          </w:tcPr>
+          <w:p>
+            <w:pPr>
+              <w:rPr>
+                <w:b/>
+                <w:bCs/>
+                <w:color w:val="000000" w:themeColor="text1"/>
+                <w:sz w:val="24"/>
+                <w:szCs w:val="24"/>
+                <w:lang w:eastAsia="en-GB"/>
+              </w:rPr>
+            </w:pPr>
+            <w:r>
+              <w:rPr>
+                <w:b/>
+                <w:bCs/>
+                <w:color w:val="000000" w:themeColor="text1"/>
+                <w:sz w:val="24"/>
+                <w:szCs w:val="24"/>
+                <w:lang w:eastAsia="en-GB"/>
+              </w:rPr>
+              <w:t>Actions to address</w:t>
+            </w:r>
+          </w:p>
+        </w:tc>
+        <w:tc>
+          <w:tcPr>
+            <w:tcW w:w="6606" w:type="dxa"/>
+          </w:tcPr>
+          <w:p>
+            <w:pPr>
+              <w:textAlignment w:val="baseline"/>
+              <w:rPr>
+                <w:rFonts w:asciiTheme="minorHAnsi" w:eastAsia="Times New Roman" w:hAnsiTheme="minorHAnsi" w:cs="Arial"/>
+                <w:b/>
+                <w:bCs/>
+                <w:color w:val="104F75"/>
+                <w:lang w:eastAsia="en-GB"/>
+              </w:rPr>
+            </w:pPr>
+            <w:r>
+              <w:rPr>
+                <w:rFonts w:asciiTheme="minorHAnsi" w:eastAsia="Times New Roman" w:hAnsiTheme="minorHAnsi" w:cs="Arial"/>
+                <w:sz w:val="22"/>
+                <w:szCs w:val="22"/>
+                <w:lang w:eastAsia="en-GB"/>
+              </w:rPr>
+              <w:t>{param_</w:t>
+            </w:r>
+            <w:r>
+              <w:rPr>
+                <w:rFonts w:asciiTheme="minorHAnsi" w:eastAsia="Times New Roman" w:hAnsiTheme="minorHAnsi" w:cs="Arial"/>
+                <w:sz w:val="22"/>
+                <w:szCs w:val="22"/>
+                <w:lang w:eastAsia="en-GB"/>
+              </w:rPr>
+              <w:t>7</w:t>
+            </w:r>
+            <w:r>
+              <w:rPr>
+                <w:rFonts w:asciiTheme="minorHAnsi" w:eastAsia="Times New Roman" w:hAnsiTheme="minorHAnsi" w:cs="Arial"/>
+                <w:sz w:val="22"/>
+                <w:szCs w:val="22"/>
+                <w:lang w:eastAsia="en-GB"/>
+              </w:rPr>
+              <w:t>_actions}</w:t>
+            </w:r>
+          </w:p>
+        </w:tc>
+      </w:tr>
+    </w:tbl>
+    <w:p>
+      <w:pPr>
+        <w:textAlignment w:val="baseline"/>
+        <w:rPr>
+          <w:rFonts w:asciiTheme="minorHAnsi" w:eastAsia="Times New Roman" w:hAnsiTheme="minorHAnsi" w:cs="Segoe UI"/>
+          <w:b/>
+          <w:bCs/>
+          <w:color w:val="104F75"/>
+          <w:sz w:val="18"/>
+          <w:szCs w:val="18"/>
+          <w:lang w:eastAsia="en-GB"/>
+        </w:rPr>
+      </w:pPr>
+    </w:p>
+    <w:p>
+      <w:pPr>
+        <w:textAlignment w:val="baseline"/>
+        <w:rPr>
+          <w:rFonts w:asciiTheme="minorHAnsi" w:eastAsia="Times New Roman" w:hAnsiTheme="minorHAnsi" w:cs="Segoe UI"/>
+          <w:sz w:val="18"/>
+          <w:szCs w:val="18"/>
+          <w:lang w:eastAsia="en-GB"/>
+        </w:rPr>
+      </w:pPr>
+      <w:r>
+        <w:rPr>
+          <w:rFonts w:asciiTheme="minorHAnsi" w:eastAsia="Times New Roman" w:hAnsiTheme="minorHAnsi" w:cs="Arial"/>
+          <w:sz w:val="22"/>
+          <w:szCs w:val="22"/>
+          <w:lang w:eastAsia="en-GB"/>
+        </w:rPr>
+        <w:t> </w:t>
+      </w:r>
+    </w:p>
+    <w:tbl>
+      <w:tblPr>
+        <w:tblStyle w:val="TableGrid"/>
+        <w:tblW w:w="0" w:type="auto"/>
+        <w:tblBorders>
+          <w:top w:val="none" w:sz="0" w:space="0" w:color="auto"/>
+          <w:left w:val="none" w:sz="0" w:space="0" w:color="auto"/>
+          <w:bottom w:val="none" w:sz="0" w:space="0" w:color="auto"/>
+          <w:right w:val="none" w:sz="0" w:space="0" w:color="auto"/>
+          <w:insideH w:val="none" w:sz="0" w:space="0" w:color="auto"/>
+          <w:insideV w:val="none" w:sz="0" w:space="0" w:color="auto"/>
+        </w:tblBorders>
+        <w:tblLook w:val="04A0" w:firstRow="1" w:lastRow="0" w:firstColumn="1" w:lastColumn="0" w:noHBand="0" w:noVBand="1"/>
+      </w:tblPr>
+      <w:tblGrid>
+        <w:gridCol w:w="2410"/>
+        <w:gridCol w:w="6606"/>
+      </w:tblGrid>
+      <w:tr>
+        <w:tc>
+          <w:tcPr>
+            <w:tcW w:w="2410" w:type="dxa"/>
+          </w:tcPr>
+          <w:p>
+            <w:pPr>
+              <w:rPr>
+                <w:b/>
+                <w:bCs/>
+                <w:color w:val="000000" w:themeColor="text1"/>
+                <w:sz w:val="24"/>
+                <w:szCs w:val="24"/>
+                <w:lang w:eastAsia="en-GB"/>
+              </w:rPr>
+            </w:pPr>
+          </w:p>
+        </w:tc>
+        <w:tc>
+          <w:tcPr>
+            <w:tcW w:w="6606" w:type="dxa"/>
+          </w:tcPr>
+          <w:p>
+            <w:pPr>
+              <w:textAlignment w:val="baseline"/>
+              <w:rPr>
+                <w:rFonts w:asciiTheme="minorHAnsi" w:eastAsia="Times New Roman" w:hAnsiTheme="minorHAnsi" w:cs="Arial"/>
+                <w:sz w:val="22"/>
+                <w:szCs w:val="22"/>
+                <w:lang w:eastAsia="en-GB"/>
+              </w:rPr>
+            </w:pPr>
+          </w:p>
+        </w:tc>
+      </w:tr>
+    </w:tbl>
+    <w:p>
+      <w:pPr>
+        <w:pStyle w:val="ListParagraph"/>
+        <w:numPr>
+          <w:ilvl w:val="0"/>
+          <w:numId w:val="36"/>
+        </w:numPr>
+        <w:textAlignment w:val="baseline"/>
+        <w:rPr>
+          <w:rFonts w:asciiTheme="minorHAnsi" w:eastAsia="Times New Roman" w:hAnsiTheme="minorHAnsi" w:cs="Arial"/>
+          <w:b/>
+          <w:bCs/>
+          <w:color w:val="104F75"/>
+          <w:lang w:eastAsia="en-GB"/>
+        </w:rPr>
+      </w:pPr>
+      <w:r>
+        <w:rPr>
+          <w:rFonts w:asciiTheme="minorHAnsi" w:eastAsia="Times New Roman" w:hAnsiTheme="minorHAnsi" w:cs="Arial"/>
+          <w:b/>
+          <w:bCs/>
+          <w:color w:val="104F75"/>
+          <w:lang w:eastAsia="en-GB"/>
+        </w:rPr>
+        <w:t xml:space="preserve">  Provide a </w:t>
+      </w:r>
+      <w:proofErr w:type="gramStart"/>
+      <w:r>
+        <w:rPr>
+          <w:rFonts w:asciiTheme="minorHAnsi" w:eastAsia="Times New Roman" w:hAnsiTheme="minorHAnsi" w:cs="Arial"/>
+          <w:b/>
+          <w:bCs/>
+          <w:color w:val="104F75"/>
+          <w:lang w:eastAsia="en-GB"/>
+        </w:rPr>
+        <w:t>joined up</w:t>
+      </w:r>
+      <w:proofErr w:type="gramEnd"/>
+      <w:r>
+        <w:rPr>
+          <w:rFonts w:asciiTheme="minorHAnsi" w:eastAsia="Times New Roman" w:hAnsiTheme="minorHAnsi" w:cs="Arial"/>
+          <w:b/>
+          <w:bCs/>
+          <w:color w:val="104F75"/>
+          <w:lang w:eastAsia="en-GB"/>
+        </w:rPr>
+        <w:t xml:space="preserve"> experience across all channels</w:t>
+      </w:r>
+      <w:r>
+        <w:rPr>
+          <w:rFonts w:asciiTheme="minorHAnsi" w:eastAsia="Times New Roman" w:hAnsiTheme="minorHAnsi" w:cs="Arial"/>
+          <w:b/>
+          <w:bCs/>
+          <w:color w:val="104F75"/>
+          <w:lang w:eastAsia="en-GB"/>
+        </w:rPr>
+        <w:br/>
+      </w:r>
+    </w:p>
+    <w:tbl>
+      <w:tblPr>
+        <w:tblStyle w:val="TableGrid"/>
+        <w:tblW w:w="0" w:type="auto"/>
+        <w:tblBorders>
+          <w:top w:val="none" w:sz="0" w:space="0" w:color="auto"/>
+          <w:left w:val="none" w:sz="0" w:space="0" w:color="auto"/>
+          <w:bottom w:val="none" w:sz="0" w:space="0" w:color="auto"/>
+          <w:right w:val="none" w:sz="0" w:space="0" w:color="auto"/>
+          <w:insideH w:val="none" w:sz="0" w:space="0" w:color="auto"/>
+          <w:insideV w:val="none" w:sz="0" w:space="0" w:color="auto"/>
+        </w:tblBorders>
+        <w:tblLook w:val="04A0" w:firstRow="1" w:lastRow="0" w:firstColumn="1" w:lastColumn="0" w:noHBand="0" w:noVBand="1"/>
+      </w:tblPr>
+      <w:tblGrid>
+        <w:gridCol w:w="2410"/>
+        <w:gridCol w:w="6606"/>
+      </w:tblGrid>
+      <w:tr>
+        <w:trPr>
+          <w:trHeight w:val="434"/>
+        </w:trPr>
+        <w:tc>
+          <w:tcPr>
+            <w:tcW w:w="2410" w:type="dxa"/>
+          </w:tcPr>
+          <w:p>
+            <w:pPr>
+              <w:rPr>
+                <w:b/>
+                <w:bCs/>
+                <w:color w:val="000000" w:themeColor="text1"/>
+                <w:sz w:val="24"/>
+                <w:szCs w:val="24"/>
+                <w:lang w:eastAsia="en-GB"/>
+              </w:rPr>
+            </w:pPr>
+            <w:r>
+              <w:rPr>
+                <w:b/>
+                <w:bCs/>
+                <w:color w:val="000000" w:themeColor="text1"/>
+                <w:sz w:val="24"/>
+                <w:szCs w:val="24"/>
+                <w:lang w:eastAsia="en-GB"/>
+              </w:rPr>
+              <w:t>Rating</w:t>
+            </w:r>
+          </w:p>
+        </w:tc>
+        <w:tc>
+          <w:tcPr>
+            <w:tcW w:w="6606" w:type="dxa"/>
+          </w:tcPr>
+          <w:p>
+            <w:pPr>
+              <w:textAlignment w:val="baseline"/>
+              <w:rPr>
+                <w:rFonts w:asciiTheme="minorHAnsi" w:eastAsia="Times New Roman" w:hAnsiTheme="minorHAnsi" w:cs="Arial"/>
+                <w:b/>
+                <w:bCs/>
+                <w:color w:val="104F75"/>
+                <w:lang w:eastAsia="en-GB"/>
+              </w:rPr>
+            </w:pPr>
+            <w:r>
+              <w:rPr>
+                <w:rFonts w:asciiTheme="minorHAnsi" w:eastAsia="Times New Roman" w:hAnsiTheme="minorHAnsi" w:cs="Arial"/>
+                <w:sz w:val="22"/>
+                <w:szCs w:val="22"/>
+                <w:lang w:eastAsia="en-GB"/>
+              </w:rPr>
+              <w:t>{param_</w:t>
+            </w:r>
+            <w:r>
+              <w:rPr>
+                <w:rFonts w:asciiTheme="minorHAnsi" w:eastAsia="Times New Roman" w:hAnsiTheme="minorHAnsi" w:cs="Arial"/>
+                <w:sz w:val="22"/>
+                <w:szCs w:val="22"/>
+                <w:lang w:eastAsia="en-GB"/>
+              </w:rPr>
+              <w:t>8</w:t>
+            </w:r>
+            <w:r>
+              <w:rPr>
+                <w:rFonts w:asciiTheme="minorHAnsi" w:eastAsia="Times New Roman" w:hAnsiTheme="minorHAnsi" w:cs="Arial"/>
+                <w:sz w:val="22"/>
+                <w:szCs w:val="22"/>
+                <w:lang w:eastAsia="en-GB"/>
+              </w:rPr>
+              <w:t>_outcome}</w:t>
+            </w:r>
+          </w:p>
+        </w:tc>
+      </w:tr>
+      <w:tr>
+        <w:tc>
+          <w:tcPr>
+            <w:tcW w:w="2410" w:type="dxa"/>
+          </w:tcPr>
+          <w:p>
+            <w:pPr>
+              <w:rPr>
+                <w:b/>
+                <w:bCs/>
+                <w:color w:val="000000" w:themeColor="text1"/>
+                <w:sz w:val="24"/>
+                <w:szCs w:val="24"/>
+                <w:lang w:eastAsia="en-GB"/>
+              </w:rPr>
+            </w:pPr>
+            <w:r>
+              <w:rPr>
+                <w:b/>
+                <w:bCs/>
+                <w:color w:val="000000" w:themeColor="text1"/>
+                <w:sz w:val="24"/>
+                <w:szCs w:val="24"/>
+                <w:lang w:eastAsia="en-GB"/>
+              </w:rPr>
+              <w:t>Actions to address</w:t>
+            </w:r>
+          </w:p>
+        </w:tc>
+        <w:tc>
+          <w:tcPr>
+            <w:tcW w:w="6606" w:type="dxa"/>
+          </w:tcPr>
+          <w:p>
+            <w:pPr>
+              <w:textAlignment w:val="baseline"/>
+              <w:rPr>
+                <w:rFonts w:asciiTheme="minorHAnsi" w:eastAsia="Times New Roman" w:hAnsiTheme="minorHAnsi" w:cs="Arial"/>
+                <w:b/>
+                <w:bCs/>
+                <w:color w:val="104F75"/>
+                <w:lang w:eastAsia="en-GB"/>
+              </w:rPr>
+            </w:pPr>
+            <w:r>
+              <w:rPr>
+                <w:rFonts w:asciiTheme="minorHAnsi" w:eastAsia="Times New Roman" w:hAnsiTheme="minorHAnsi" w:cs="Arial"/>
+                <w:sz w:val="22"/>
+                <w:szCs w:val="22"/>
+                <w:lang w:eastAsia="en-GB"/>
+              </w:rPr>
+              <w:t>{param_</w:t>
+            </w:r>
+            <w:r>
+              <w:rPr>
+                <w:rFonts w:asciiTheme="minorHAnsi" w:eastAsia="Times New Roman" w:hAnsiTheme="minorHAnsi" w:cs="Arial"/>
+                <w:sz w:val="22"/>
+                <w:szCs w:val="22"/>
+                <w:lang w:eastAsia="en-GB"/>
+              </w:rPr>
+              <w:t>8</w:t>
+            </w:r>
+            <w:r>
+              <w:rPr>
+                <w:rFonts w:asciiTheme="minorHAnsi" w:eastAsia="Times New Roman" w:hAnsiTheme="minorHAnsi" w:cs="Arial"/>
+                <w:sz w:val="22"/>
+                <w:szCs w:val="22"/>
+                <w:lang w:eastAsia="en-GB"/>
+              </w:rPr>
+              <w:t>_actions}</w:t>
+            </w:r>
+          </w:p>
+        </w:tc>
+      </w:tr>
+    </w:tbl>
+    <w:p>
+      <w:pPr>
+        <w:textAlignment w:val="baseline"/>
+        <w:rPr>
+          <w:rFonts w:asciiTheme="minorHAnsi" w:eastAsia="Times New Roman" w:hAnsiTheme="minorHAnsi" w:cs="Segoe UI"/>
+          <w:b/>
+          <w:bCs/>
+          <w:color w:val="104F75"/>
+          <w:sz w:val="18"/>
+          <w:szCs w:val="18"/>
+          <w:lang w:eastAsia="en-GB"/>
+        </w:rPr>
+      </w:pPr>
+    </w:p>
+    <w:p>
+      <w:pPr>
+        <w:textAlignment w:val="baseline"/>
+        <w:rPr>
+          <w:rFonts w:asciiTheme="minorHAnsi" w:eastAsia="Times New Roman" w:hAnsiTheme="minorHAnsi" w:cs="Segoe UI"/>
+          <w:sz w:val="18"/>
+          <w:szCs w:val="18"/>
+          <w:lang w:eastAsia="en-GB"/>
+        </w:rPr>
+      </w:pPr>
+      <w:r>
+        <w:rPr>
+          <w:rFonts w:asciiTheme="minorHAnsi" w:eastAsia="Times New Roman" w:hAnsiTheme="minorHAnsi" w:cs="Arial"/>
+          <w:sz w:val="22"/>
+          <w:szCs w:val="22"/>
+          <w:lang w:eastAsia="en-GB"/>
+        </w:rPr>
+        <w:t> </w:t>
+      </w:r>
+    </w:p>
+    <w:tbl>
+      <w:tblPr>
+        <w:tblStyle w:val="TableGrid"/>
+        <w:tblW w:w="0" w:type="auto"/>
+        <w:tblBorders>
+          <w:top w:val="none" w:sz="0" w:space="0" w:color="auto"/>
+          <w:left w:val="none" w:sz="0" w:space="0" w:color="auto"/>
+          <w:bottom w:val="none" w:sz="0" w:space="0" w:color="auto"/>
+          <w:right w:val="none" w:sz="0" w:space="0" w:color="auto"/>
+          <w:insideH w:val="none" w:sz="0" w:space="0" w:color="auto"/>
+          <w:insideV w:val="none" w:sz="0" w:space="0" w:color="auto"/>
+        </w:tblBorders>
+        <w:tblLook w:val="04A0" w:firstRow="1" w:lastRow="0" w:firstColumn="1" w:lastColumn="0" w:noHBand="0" w:noVBand="1"/>
+      </w:tblPr>
+      <w:tblGrid>
+        <w:gridCol w:w="2410"/>
+        <w:gridCol w:w="6606"/>
+      </w:tblGrid>
+      <w:tr>
+        <w:tc>
+          <w:tcPr>
+            <w:tcW w:w="2410" w:type="dxa"/>
+          </w:tcPr>
+          <w:p>
+            <w:pPr>
+              <w:rPr>
+                <w:b/>
+                <w:bCs/>
+                <w:color w:val="000000" w:themeColor="text1"/>
+                <w:sz w:val="24"/>
+                <w:szCs w:val="24"/>
+                <w:lang w:eastAsia="en-GB"/>
+              </w:rPr>
+            </w:pPr>
+          </w:p>
+        </w:tc>
+        <w:tc>
+          <w:tcPr>
+            <w:tcW w:w="6606" w:type="dxa"/>
+          </w:tcPr>
+          <w:p>
+            <w:pPr>
+              <w:textAlignment w:val="baseline"/>
+              <w:rPr>
+                <w:rFonts w:asciiTheme="minorHAnsi" w:eastAsia="Times New Roman" w:hAnsiTheme="minorHAnsi" w:cs="Arial"/>
+                <w:sz w:val="22"/>
+                <w:szCs w:val="22"/>
+                <w:lang w:eastAsia="en-GB"/>
+              </w:rPr>
+            </w:pPr>
+          </w:p>
+        </w:tc>
+      </w:tr>
+    </w:tbl>
+    <w:p>
+      <w:pPr>
+        <w:pStyle w:val="ListParagraph"/>
+        <w:numPr>
+          <w:ilvl w:val="0"/>
+          <w:numId w:val="36"/>
+        </w:numPr>
+        <w:textAlignment w:val="baseline"/>
+        <w:rPr>
+          <w:rFonts w:asciiTheme="minorHAnsi" w:eastAsia="Times New Roman" w:hAnsiTheme="minorHAnsi" w:cs="Arial"/>
+          <w:b/>
+          <w:bCs/>
+          <w:color w:val="104F75"/>
+          <w:lang w:eastAsia="en-GB"/>
+        </w:rPr>
+      </w:pPr>
+      <w:r>
+        <w:rPr>
+          <w:rFonts w:asciiTheme="minorHAnsi" w:eastAsia="Times New Roman" w:hAnsiTheme="minorHAnsi" w:cs="Arial"/>
+          <w:b/>
+          <w:bCs/>
+          <w:color w:val="104F75"/>
+          <w:lang w:eastAsia="en-GB"/>
+        </w:rPr>
+        <w:t xml:space="preserve">  Provide a </w:t>
+      </w:r>
+      <w:proofErr w:type="gramStart"/>
+      <w:r>
+        <w:rPr>
+          <w:rFonts w:asciiTheme="minorHAnsi" w:eastAsia="Times New Roman" w:hAnsiTheme="minorHAnsi" w:cs="Arial"/>
+          <w:b/>
+          <w:bCs/>
+          <w:color w:val="104F75"/>
+          <w:lang w:eastAsia="en-GB"/>
+        </w:rPr>
+        <w:t>joined up</w:t>
+      </w:r>
+      <w:proofErr w:type="gramEnd"/>
+      <w:r>
+        <w:rPr>
+          <w:rFonts w:asciiTheme="minorHAnsi" w:eastAsia="Times New Roman" w:hAnsiTheme="minorHAnsi" w:cs="Arial"/>
+          <w:b/>
+          <w:bCs/>
+          <w:color w:val="104F75"/>
+          <w:lang w:eastAsia="en-GB"/>
+        </w:rPr>
+        <w:t xml:space="preserve"> experience across all channels</w:t>
+      </w:r>
+      <w:r>
+        <w:rPr>
+          <w:rFonts w:asciiTheme="minorHAnsi" w:eastAsia="Times New Roman" w:hAnsiTheme="minorHAnsi" w:cs="Arial"/>
+          <w:b/>
+          <w:bCs/>
+          <w:color w:val="104F75"/>
+          <w:lang w:eastAsia="en-GB"/>
+        </w:rPr>
+        <w:br/>
+      </w:r>
+    </w:p>
+    <w:tbl>
+      <w:tblPr>
+        <w:tblStyle w:val="TableGrid"/>
+        <w:tblW w:w="0" w:type="auto"/>
+        <w:tblBorders>
+          <w:top w:val="none" w:sz="0" w:space="0" w:color="auto"/>
+          <w:left w:val="none" w:sz="0" w:space="0" w:color="auto"/>
+          <w:bottom w:val="none" w:sz="0" w:space="0" w:color="auto"/>
+          <w:right w:val="none" w:sz="0" w:space="0" w:color="auto"/>
+          <w:insideH w:val="none" w:sz="0" w:space="0" w:color="auto"/>
+          <w:insideV w:val="none" w:sz="0" w:space="0" w:color="auto"/>
+        </w:tblBorders>
+        <w:tblLook w:val="04A0" w:firstRow="1" w:lastRow="0" w:firstColumn="1" w:lastColumn="0" w:noHBand="0" w:noVBand="1"/>
+      </w:tblPr>
+      <w:tblGrid>
+        <w:gridCol w:w="2410"/>
+        <w:gridCol w:w="6606"/>
+      </w:tblGrid>
+      <w:tr>
+        <w:trPr>
+          <w:trHeight w:val="434"/>
+        </w:trPr>
+        <w:tc>
+          <w:tcPr>
+            <w:tcW w:w="2410" w:type="dxa"/>
+          </w:tcPr>
+          <w:p>
+            <w:pPr>
+              <w:rPr>
+                <w:b/>
+                <w:bCs/>
+                <w:color w:val="000000" w:themeColor="text1"/>
+                <w:sz w:val="24"/>
+                <w:szCs w:val="24"/>
+                <w:lang w:eastAsia="en-GB"/>
+              </w:rPr>
+            </w:pPr>
+            <w:r>
+              <w:rPr>
+                <w:b/>
+                <w:bCs/>
+                <w:color w:val="000000" w:themeColor="text1"/>
+                <w:sz w:val="24"/>
+                <w:szCs w:val="24"/>
+                <w:lang w:eastAsia="en-GB"/>
+              </w:rPr>
+              <w:t>Rating</w:t>
+            </w:r>
+          </w:p>
+        </w:tc>
+        <w:tc>
+          <w:tcPr>
+            <w:tcW w:w="6606" w:type="dxa"/>
+          </w:tcPr>
+          <w:p>
+            <w:pPr>
+              <w:textAlignment w:val="baseline"/>
+              <w:rPr>
+                <w:rFonts w:asciiTheme="minorHAnsi" w:eastAsia="Times New Roman" w:hAnsiTheme="minorHAnsi" w:cs="Arial"/>
+                <w:b/>
+                <w:bCs/>
+                <w:color w:val="104F75"/>
+                <w:lang w:eastAsia="en-GB"/>
+              </w:rPr>
+            </w:pPr>
+            <w:r>
+              <w:rPr>
+                <w:rFonts w:asciiTheme="minorHAnsi" w:eastAsia="Times New Roman" w:hAnsiTheme="minorHAnsi" w:cs="Arial"/>
+                <w:sz w:val="22"/>
+                <w:szCs w:val="22"/>
+                <w:lang w:eastAsia="en-GB"/>
+              </w:rPr>
+              <w:t>{param_</w:t>
+            </w:r>
+            <w:r>
+              <w:rPr>
+                <w:rFonts w:asciiTheme="minorHAnsi" w:eastAsia="Times New Roman" w:hAnsiTheme="minorHAnsi" w:cs="Arial"/>
+                <w:sz w:val="22"/>
+                <w:szCs w:val="22"/>
+                <w:lang w:eastAsia="en-GB"/>
+              </w:rPr>
+              <w:t>9</w:t>
+            </w:r>
+            <w:r>
+              <w:rPr>
+                <w:rFonts w:asciiTheme="minorHAnsi" w:eastAsia="Times New Roman" w:hAnsiTheme="minorHAnsi" w:cs="Arial"/>
+                <w:sz w:val="22"/>
+                <w:szCs w:val="22"/>
+                <w:lang w:eastAsia="en-GB"/>
+              </w:rPr>
+              <w:t>_outcome}</w:t>
+            </w:r>
+          </w:p>
+        </w:tc>
+      </w:tr>
+      <w:tr>
+        <w:tc>
+          <w:tcPr>
+            <w:tcW w:w="2410" w:type="dxa"/>
+          </w:tcPr>
+          <w:p>
+            <w:pPr>
+              <w:rPr>
+                <w:b/>
+                <w:bCs/>
+                <w:color w:val="000000" w:themeColor="text1"/>
+                <w:sz w:val="24"/>
+                <w:szCs w:val="24"/>
+                <w:lang w:eastAsia="en-GB"/>
+              </w:rPr>
+            </w:pPr>
+            <w:r>
+              <w:rPr>
+                <w:b/>
+                <w:bCs/>
+                <w:color w:val="000000" w:themeColor="text1"/>
+                <w:sz w:val="24"/>
+                <w:szCs w:val="24"/>
+                <w:lang w:eastAsia="en-GB"/>
+              </w:rPr>
+              <w:t>Actions to address</w:t>
+            </w:r>
+          </w:p>
+        </w:tc>
+        <w:tc>
+          <w:tcPr>
+            <w:tcW w:w="6606" w:type="dxa"/>
+          </w:tcPr>
+          <w:p>
+            <w:pPr>
+              <w:textAlignment w:val="baseline"/>
+              <w:rPr>
+                <w:rFonts w:asciiTheme="minorHAnsi" w:eastAsia="Times New Roman" w:hAnsiTheme="minorHAnsi" w:cs="Arial"/>
+                <w:b/>
+                <w:bCs/>
+                <w:color w:val="104F75"/>
+                <w:lang w:eastAsia="en-GB"/>
+              </w:rPr>
+            </w:pPr>
+            <w:r>
+              <w:rPr>
+                <w:rFonts w:asciiTheme="minorHAnsi" w:eastAsia="Times New Roman" w:hAnsiTheme="minorHAnsi" w:cs="Arial"/>
+                <w:sz w:val="22"/>
+                <w:szCs w:val="22"/>
+                <w:lang w:eastAsia="en-GB"/>
+              </w:rPr>
+              <w:t>{param_</w:t>
+            </w:r>
+            <w:r>
+              <w:rPr>
+                <w:rFonts w:asciiTheme="minorHAnsi" w:eastAsia="Times New Roman" w:hAnsiTheme="minorHAnsi" w:cs="Arial"/>
+                <w:sz w:val="22"/>
+                <w:szCs w:val="22"/>
+                <w:lang w:eastAsia="en-GB"/>
+              </w:rPr>
+              <w:t>9</w:t>
+            </w:r>
+            <w:r>
+              <w:rPr>
+                <w:rFonts w:asciiTheme="minorHAnsi" w:eastAsia="Times New Roman" w:hAnsiTheme="minorHAnsi" w:cs="Arial"/>
+                <w:sz w:val="22"/>
+                <w:szCs w:val="22"/>
+                <w:lang w:eastAsia="en-GB"/>
+              </w:rPr>
+              <w:t>_actions}</w:t>
+            </w:r>
+          </w:p>
+        </w:tc>
+      </w:tr>
+    </w:tbl>
+    <w:p>
+      <w:pPr>
+        <w:textAlignment w:val="baseline"/>
+        <w:rPr>
+          <w:rFonts w:asciiTheme="minorHAnsi" w:eastAsia="Times New Roman" w:hAnsiTheme="minorHAnsi" w:cs="Segoe UI"/>
+          <w:b/>
+          <w:bCs/>
+          <w:color w:val="104F75"/>
+          <w:sz w:val="18"/>
+          <w:szCs w:val="18"/>
+          <w:lang w:eastAsia="en-GB"/>
+        </w:rPr>
+      </w:pPr>
+    </w:p>
+    <w:p>
+      <w:pPr>
+        <w:textAlignment w:val="baseline"/>
+        <w:rPr>
+          <w:rFonts w:asciiTheme="minorHAnsi" w:eastAsia="Times New Roman" w:hAnsiTheme="minorHAnsi" w:cs="Segoe UI"/>
+          <w:sz w:val="18"/>
+          <w:szCs w:val="18"/>
+          <w:lang w:eastAsia="en-GB"/>
+        </w:rPr>
+      </w:pPr>
+      <w:r>
+        <w:rPr>
+          <w:rFonts w:asciiTheme="minorHAnsi" w:eastAsia="Times New Roman" w:hAnsiTheme="minorHAnsi" w:cs="Arial"/>
+          <w:sz w:val="22"/>
+          <w:szCs w:val="22"/>
+          <w:lang w:eastAsia="en-GB"/>
+        </w:rPr>
+        <w:t> </w:t>
+      </w:r>
+    </w:p>
+    <w:tbl>
+      <w:tblPr>
+        <w:tblStyle w:val="TableGrid"/>
+        <w:tblW w:w="0" w:type="auto"/>
+        <w:tblBorders>
+          <w:top w:val="none" w:sz="0" w:space="0" w:color="auto"/>
+          <w:left w:val="none" w:sz="0" w:space="0" w:color="auto"/>
+          <w:bottom w:val="none" w:sz="0" w:space="0" w:color="auto"/>
+          <w:right w:val="none" w:sz="0" w:space="0" w:color="auto"/>
+          <w:insideH w:val="none" w:sz="0" w:space="0" w:color="auto"/>
+          <w:insideV w:val="none" w:sz="0" w:space="0" w:color="auto"/>
+        </w:tblBorders>
+        <w:tblLook w:val="04A0" w:firstRow="1" w:lastRow="0" w:firstColumn="1" w:lastColumn="0" w:noHBand="0" w:noVBand="1"/>
+      </w:tblPr>
+      <w:tblGrid>
+        <w:gridCol w:w="2410"/>
+        <w:gridCol w:w="6606"/>
+      </w:tblGrid>
+      <w:tr>
+        <w:tc>
+          <w:tcPr>
+            <w:tcW w:w="2410" w:type="dxa"/>
+          </w:tcPr>
+          <w:p>
+            <w:pPr>
+              <w:rPr>
+                <w:b/>
+                <w:bCs/>
+                <w:color w:val="000000" w:themeColor="text1"/>
+                <w:sz w:val="24"/>
+                <w:szCs w:val="24"/>
+                <w:lang w:eastAsia="en-GB"/>
+              </w:rPr>
+            </w:pPr>
+          </w:p>
+        </w:tc>
+        <w:tc>
+          <w:tcPr>
+            <w:tcW w:w="6606" w:type="dxa"/>
+          </w:tcPr>
+          <w:p>
+            <w:pPr>
+              <w:textAlignment w:val="baseline"/>
+              <w:rPr>
+                <w:rFonts w:asciiTheme="minorHAnsi" w:eastAsia="Times New Roman" w:hAnsiTheme="minorHAnsi" w:cs="Arial"/>
+                <w:sz w:val="22"/>
+                <w:szCs w:val="22"/>
+                <w:lang w:eastAsia="en-GB"/>
+              </w:rPr>
+            </w:pPr>
+          </w:p>
+        </w:tc>
+      </w:tr>
+    </w:tbl>
+    <w:p>
+      <w:pPr>
+        <w:pStyle w:val="ListParagraph"/>
+        <w:numPr>
+          <w:ilvl w:val="0"/>
+          <w:numId w:val="36"/>
+        </w:numPr>
+        <w:textAlignment w:val="baseline"/>
+        <w:rPr>
+          <w:rFonts w:asciiTheme="minorHAnsi" w:eastAsia="Times New Roman" w:hAnsiTheme="minorHAnsi" w:cs="Arial"/>
+          <w:b/>
+          <w:bCs/>
+          <w:color w:val="104F75"/>
+          <w:lang w:eastAsia="en-GB"/>
+        </w:rPr>
+      </w:pPr>
+      <w:r>
+        <w:rPr>
+          <w:rFonts w:asciiTheme="minorHAnsi" w:eastAsia="Times New Roman" w:hAnsiTheme="minorHAnsi" w:cs="Arial"/>
+          <w:b/>
+          <w:bCs/>
+          <w:color w:val="104F75"/>
+          <w:lang w:eastAsia="en-GB"/>
+        </w:rPr>
+        <w:t xml:space="preserve">  Provide a </w:t>
+      </w:r>
+      <w:proofErr w:type="gramStart"/>
+      <w:r>
+        <w:rPr>
+          <w:rFonts w:asciiTheme="minorHAnsi" w:eastAsia="Times New Roman" w:hAnsiTheme="minorHAnsi" w:cs="Arial"/>
+          <w:b/>
+          <w:bCs/>
+          <w:color w:val="104F75"/>
+          <w:lang w:eastAsia="en-GB"/>
+        </w:rPr>
+        <w:t>joined up</w:t>
+      </w:r>
+      <w:proofErr w:type="gramEnd"/>
+      <w:r>
+        <w:rPr>
+          <w:rFonts w:asciiTheme="minorHAnsi" w:eastAsia="Times New Roman" w:hAnsiTheme="minorHAnsi" w:cs="Arial"/>
+          <w:b/>
+          <w:bCs/>
+          <w:color w:val="104F75"/>
+          <w:lang w:eastAsia="en-GB"/>
+        </w:rPr>
+        <w:t xml:space="preserve"> experience across all channels</w:t>
+      </w:r>
+      <w:r>
+        <w:rPr>
+          <w:rFonts w:asciiTheme="minorHAnsi" w:eastAsia="Times New Roman" w:hAnsiTheme="minorHAnsi" w:cs="Arial"/>
+          <w:b/>
+          <w:bCs/>
+          <w:color w:val="104F75"/>
+          <w:lang w:eastAsia="en-GB"/>
+        </w:rPr>
+        <w:br/>
+      </w:r>
+    </w:p>
+    <w:tbl>
+      <w:tblPr>
+        <w:tblStyle w:val="TableGrid"/>
+        <w:tblW w:w="0" w:type="auto"/>
+        <w:tblBorders>
+          <w:top w:val="none" w:sz="0" w:space="0" w:color="auto"/>
+          <w:left w:val="none" w:sz="0" w:space="0" w:color="auto"/>
+          <w:bottom w:val="none" w:sz="0" w:space="0" w:color="auto"/>
+          <w:right w:val="none" w:sz="0" w:space="0" w:color="auto"/>
+          <w:insideH w:val="none" w:sz="0" w:space="0" w:color="auto"/>
+          <w:insideV w:val="none" w:sz="0" w:space="0" w:color="auto"/>
+        </w:tblBorders>
+        <w:tblLook w:val="04A0" w:firstRow="1" w:lastRow="0" w:firstColumn="1" w:lastColumn="0" w:noHBand="0" w:noVBand="1"/>
+      </w:tblPr>
+      <w:tblGrid>
+        <w:gridCol w:w="2410"/>
+        <w:gridCol w:w="6606"/>
+      </w:tblGrid>
+      <w:tr>
+        <w:trPr>
+          <w:trHeight w:val="434"/>
+        </w:trPr>
+        <w:tc>
+          <w:tcPr>
+            <w:tcW w:w="2410" w:type="dxa"/>
+          </w:tcPr>
+          <w:p>
+            <w:pPr>
+              <w:rPr>
+                <w:b/>
+                <w:bCs/>
+                <w:color w:val="000000" w:themeColor="text1"/>
+                <w:sz w:val="24"/>
+                <w:szCs w:val="24"/>
+                <w:lang w:eastAsia="en-GB"/>
+              </w:rPr>
+            </w:pPr>
+            <w:r>
+              <w:rPr>
+                <w:b/>
+                <w:bCs/>
+                <w:color w:val="000000" w:themeColor="text1"/>
+                <w:sz w:val="24"/>
+                <w:szCs w:val="24"/>
+                <w:lang w:eastAsia="en-GB"/>
+              </w:rPr>
+              <w:lastRenderedPageBreak/>
+              <w:t>Rating</w:t>
+            </w:r>
+          </w:p>
+        </w:tc>
+        <w:tc>
+          <w:tcPr>
+            <w:tcW w:w="6606" w:type="dxa"/>
+          </w:tcPr>
+          <w:p>
+            <w:pPr>
+              <w:textAlignment w:val="baseline"/>
+              <w:rPr>
+                <w:rFonts w:asciiTheme="minorHAnsi" w:eastAsia="Times New Roman" w:hAnsiTheme="minorHAnsi" w:cs="Arial"/>
+                <w:b/>
+                <w:bCs/>
+                <w:color w:val="104F75"/>
+                <w:lang w:eastAsia="en-GB"/>
+              </w:rPr>
+            </w:pPr>
+            <w:r>
+              <w:rPr>
+                <w:rFonts w:asciiTheme="minorHAnsi" w:eastAsia="Times New Roman" w:hAnsiTheme="minorHAnsi" w:cs="Arial"/>
+                <w:sz w:val="22"/>
+                <w:szCs w:val="22"/>
+                <w:lang w:eastAsia="en-GB"/>
+              </w:rPr>
+              <w:t>{param_</w:t>
+            </w:r>
+            <w:r>
+              <w:rPr>
+                <w:rFonts w:asciiTheme="minorHAnsi" w:eastAsia="Times New Roman" w:hAnsiTheme="minorHAnsi" w:cs="Arial"/>
+                <w:sz w:val="22"/>
+                <w:szCs w:val="22"/>
+                <w:lang w:eastAsia="en-GB"/>
+              </w:rPr>
+              <w:t>10</w:t>
+            </w:r>
+            <w:r>
+              <w:rPr>
+                <w:rFonts w:asciiTheme="minorHAnsi" w:eastAsia="Times New Roman" w:hAnsiTheme="minorHAnsi" w:cs="Arial"/>
+                <w:sz w:val="22"/>
+                <w:szCs w:val="22"/>
+                <w:lang w:eastAsia="en-GB"/>
+              </w:rPr>
+              <w:t>_outcome}</w:t>
+            </w:r>
+          </w:p>
+        </w:tc>
+      </w:tr>
+      <w:tr>
+        <w:tc>
+          <w:tcPr>
+            <w:tcW w:w="2410" w:type="dxa"/>
+          </w:tcPr>
+          <w:p>
+            <w:pPr>
+              <w:rPr>
+                <w:b/>
+                <w:bCs/>
+                <w:color w:val="000000" w:themeColor="text1"/>
+                <w:sz w:val="24"/>
+                <w:szCs w:val="24"/>
+                <w:lang w:eastAsia="en-GB"/>
+              </w:rPr>
+            </w:pPr>
+            <w:r>
+              <w:rPr>
+                <w:b/>
+                <w:bCs/>
+                <w:color w:val="000000" w:themeColor="text1"/>
+                <w:sz w:val="24"/>
+                <w:szCs w:val="24"/>
+                <w:lang w:eastAsia="en-GB"/>
+              </w:rPr>
+              <w:t>Actions to address</w:t>
+            </w:r>
+          </w:p>
+        </w:tc>
+        <w:tc>
+          <w:tcPr>
+            <w:tcW w:w="6606" w:type="dxa"/>
+          </w:tcPr>
+          <w:p>
+            <w:pPr>
+              <w:textAlignment w:val="baseline"/>
+              <w:rPr>
+                <w:rFonts w:asciiTheme="minorHAnsi" w:eastAsia="Times New Roman" w:hAnsiTheme="minorHAnsi" w:cs="Arial"/>
+                <w:b/>
+                <w:bCs/>
+                <w:color w:val="104F75"/>
+                <w:lang w:eastAsia="en-GB"/>
+              </w:rPr>
+            </w:pPr>
+            <w:r>
+              <w:rPr>
+                <w:rFonts w:asciiTheme="minorHAnsi" w:eastAsia="Times New Roman" w:hAnsiTheme="minorHAnsi" w:cs="Arial"/>
+                <w:sz w:val="22"/>
+                <w:szCs w:val="22"/>
+                <w:lang w:eastAsia="en-GB"/>
+              </w:rPr>
+              <w:t>{param_</w:t>
+            </w:r>
+            <w:r>
+              <w:rPr>
+                <w:rFonts w:asciiTheme="minorHAnsi" w:eastAsia="Times New Roman" w:hAnsiTheme="minorHAnsi" w:cs="Arial"/>
+                <w:sz w:val="22"/>
+                <w:szCs w:val="22"/>
+                <w:lang w:eastAsia="en-GB"/>
+              </w:rPr>
+              <w:t>10</w:t>
+            </w:r>
+            <w:r>
+              <w:rPr>
+                <w:rFonts w:asciiTheme="minorHAnsi" w:eastAsia="Times New Roman" w:hAnsiTheme="minorHAnsi" w:cs="Arial"/>
+                <w:sz w:val="22"/>
+                <w:szCs w:val="22"/>
+                <w:lang w:eastAsia="en-GB"/>
+              </w:rPr>
+              <w:t>_actions}</w:t>
+            </w:r>
+          </w:p>
+        </w:tc>
+      </w:tr>
+    </w:tbl>
+    <w:p>
+      <w:pPr>
+        <w:textAlignment w:val="baseline"/>
+        <w:rPr>
+          <w:rFonts w:asciiTheme="minorHAnsi" w:eastAsia="Times New Roman" w:hAnsiTheme="minorHAnsi" w:cs="Segoe UI"/>
+          <w:b/>
+          <w:bCs/>
+          <w:color w:val="104F75"/>
+          <w:sz w:val="18"/>
+          <w:szCs w:val="18"/>
+          <w:lang w:eastAsia="en-GB"/>
+        </w:rPr>
+      </w:pPr>
+    </w:p>
+    <w:p>
+      <w:pPr>
+        <w:textAlignment w:val="baseline"/>
+        <w:rPr>
+          <w:rFonts w:asciiTheme="minorHAnsi" w:eastAsia="Times New Roman" w:hAnsiTheme="minorHAnsi" w:cs="Arial"/>
+          <w:sz w:val="22"/>
+          <w:szCs w:val="22"/>
+          <w:lang w:eastAsia="en-GB"/>
+        </w:rPr>
+      </w:pPr>
+      <w:r>
+        <w:rPr>
+          <w:rFonts w:asciiTheme="minorHAnsi" w:eastAsia="Times New Roman" w:hAnsiTheme="minorHAnsi" w:cs="Arial"/>
+          <w:sz w:val="22"/>
+          <w:szCs w:val="22"/>
+          <w:lang w:eastAsia="en-GB"/>
+        </w:rPr>
+        <w:t> </w:t>
+      </w:r>
+    </w:p>
+    <w:tbl>
+      <w:tblPr>
+        <w:tblStyle w:val="TableGrid"/>
+        <w:tblW w:w="0" w:type="auto"/>
+        <w:tblBorders>
+          <w:top w:val="none" w:sz="0" w:space="0" w:color="auto"/>
+          <w:left w:val="none" w:sz="0" w:space="0" w:color="auto"/>
+          <w:bottom w:val="none" w:sz="0" w:space="0" w:color="auto"/>
+          <w:right w:val="none" w:sz="0" w:space="0" w:color="auto"/>
+          <w:insideH w:val="none" w:sz="0" w:space="0" w:color="auto"/>
+          <w:insideV w:val="none" w:sz="0" w:space="0" w:color="auto"/>
+        </w:tblBorders>
+        <w:tblLook w:val="04A0" w:firstRow="1" w:lastRow="0" w:firstColumn="1" w:lastColumn="0" w:noHBand="0" w:noVBand="1"/>
+      </w:tblPr>
+      <w:tblGrid>
+        <w:gridCol w:w="2410"/>
+        <w:gridCol w:w="6606"/>
+      </w:tblGrid>
+      <w:tr>
+        <w:tc>
+          <w:tcPr>
+            <w:tcW w:w="2410" w:type="dxa"/>
+          </w:tcPr>
+          <w:p>
+            <w:pPr>
+              <w:rPr>
+                <w:b/>
+                <w:bCs/>
+                <w:color w:val="000000" w:themeColor="text1"/>
+                <w:sz w:val="24"/>
+                <w:szCs w:val="24"/>
+                <w:lang w:eastAsia="en-GB"/>
+              </w:rPr>
+            </w:pPr>
+          </w:p>
+        </w:tc>
+        <w:tc>
+          <w:tcPr>
+            <w:tcW w:w="6606" w:type="dxa"/>
+          </w:tcPr>
+          <w:p>
+            <w:pPr>
+              <w:textAlignment w:val="baseline"/>
+              <w:rPr>
+                <w:rFonts w:asciiTheme="minorHAnsi" w:eastAsia="Times New Roman" w:hAnsiTheme="minorHAnsi" w:cs="Arial"/>
+                <w:sz w:val="22"/>
+                <w:szCs w:val="22"/>
+                <w:lang w:eastAsia="en-GB"/>
+              </w:rPr>
+            </w:pPr>
+          </w:p>
+        </w:tc>
+      </w:tr>
+    </w:tbl>
+    <w:p>
+      <w:pPr>
+        <w:pStyle w:val="ListParagraph"/>
+        <w:numPr>
+          <w:ilvl w:val="0"/>
+          <w:numId w:val="36"/>
+        </w:numPr>
+        <w:textAlignment w:val="baseline"/>
+        <w:rPr>
+          <w:rFonts w:asciiTheme="minorHAnsi" w:eastAsia="Times New Roman" w:hAnsiTheme="minorHAnsi" w:cs="Arial"/>
+          <w:b/>
+          <w:bCs/>
+          <w:color w:val="104F75"/>
+          <w:lang w:eastAsia="en-GB"/>
+        </w:rPr>
+      </w:pPr>
+      <w:r>
+        <w:rPr>
+          <w:rFonts w:asciiTheme="minorHAnsi" w:eastAsia="Times New Roman" w:hAnsiTheme="minorHAnsi" w:cs="Arial"/>
+          <w:b/>
+          <w:bCs/>
+          <w:color w:val="104F75"/>
+          <w:lang w:eastAsia="en-GB"/>
+        </w:rPr>
+        <w:t xml:space="preserve">  Provide a </w:t>
+      </w:r>
+      <w:proofErr w:type="gramStart"/>
+      <w:r>
+        <w:rPr>
+          <w:rFonts w:asciiTheme="minorHAnsi" w:eastAsia="Times New Roman" w:hAnsiTheme="minorHAnsi" w:cs="Arial"/>
+          <w:b/>
+          <w:bCs/>
+          <w:color w:val="104F75"/>
+          <w:lang w:eastAsia="en-GB"/>
+        </w:rPr>
+        <w:t>joined up</w:t>
+      </w:r>
+      <w:proofErr w:type="gramEnd"/>
+      <w:r>
+        <w:rPr>
+          <w:rFonts w:asciiTheme="minorHAnsi" w:eastAsia="Times New Roman" w:hAnsiTheme="minorHAnsi" w:cs="Arial"/>
+          <w:b/>
+          <w:bCs/>
+          <w:color w:val="104F75"/>
+          <w:lang w:eastAsia="en-GB"/>
+        </w:rPr>
+        <w:t xml:space="preserve"> experience across all channels</w:t>
+      </w:r>
+      <w:r>
+        <w:rPr>
+          <w:rFonts w:asciiTheme="minorHAnsi" w:eastAsia="Times New Roman" w:hAnsiTheme="minorHAnsi" w:cs="Arial"/>
+          <w:b/>
+          <w:bCs/>
+          <w:color w:val="104F75"/>
+          <w:lang w:eastAsia="en-GB"/>
+        </w:rPr>
+        <w:br/>
+      </w:r>
+    </w:p>
+    <w:tbl>
+      <w:tblPr>
+        <w:tblStyle w:val="TableGrid"/>
+        <w:tblW w:w="0" w:type="auto"/>
+        <w:tblBorders>
+          <w:top w:val="none" w:sz="0" w:space="0" w:color="auto"/>
+          <w:left w:val="none" w:sz="0" w:space="0" w:color="auto"/>
+          <w:bottom w:val="none" w:sz="0" w:space="0" w:color="auto"/>
+          <w:right w:val="none" w:sz="0" w:space="0" w:color="auto"/>
+          <w:insideH w:val="none" w:sz="0" w:space="0" w:color="auto"/>
+          <w:insideV w:val="none" w:sz="0" w:space="0" w:color="auto"/>
+        </w:tblBorders>
+        <w:tblLook w:val="04A0" w:firstRow="1" w:lastRow="0" w:firstColumn="1" w:lastColumn="0" w:noHBand="0" w:noVBand="1"/>
+      </w:tblPr>
+      <w:tblGrid>
+        <w:gridCol w:w="2410"/>
+        <w:gridCol w:w="6606"/>
+      </w:tblGrid>
+      <w:tr>
+        <w:trPr>
+          <w:trHeight w:val="434"/>
+        </w:trPr>
+        <w:tc>
+          <w:tcPr>
+            <w:tcW w:w="2410" w:type="dxa"/>
+          </w:tcPr>
+          <w:p>
+            <w:pPr>
+              <w:rPr>
+                <w:b/>
+                <w:bCs/>
+                <w:color w:val="000000" w:themeColor="text1"/>
+                <w:sz w:val="24"/>
+                <w:szCs w:val="24"/>
+                <w:lang w:eastAsia="en-GB"/>
+              </w:rPr>
+            </w:pPr>
+            <w:r>
+              <w:rPr>
+                <w:b/>
+                <w:bCs/>
+                <w:color w:val="000000" w:themeColor="text1"/>
+                <w:sz w:val="24"/>
+                <w:szCs w:val="24"/>
+                <w:lang w:eastAsia="en-GB"/>
+              </w:rPr>
+              <w:t>Rating</w:t>
+            </w:r>
+          </w:p>
+        </w:tc>
+        <w:tc>
+          <w:tcPr>
+            <w:tcW w:w="6606" w:type="dxa"/>
+          </w:tcPr>
+          <w:p>
+            <w:pPr>
+              <w:textAlignment w:val="baseline"/>
+              <w:rPr>
+                <w:rFonts w:asciiTheme="minorHAnsi" w:eastAsia="Times New Roman" w:hAnsiTheme="minorHAnsi" w:cs="Arial"/>
+                <w:b/>
+                <w:bCs/>
+                <w:color w:val="104F75"/>
+                <w:lang w:eastAsia="en-GB"/>
+              </w:rPr>
+            </w:pPr>
+            <w:r>
+              <w:rPr>
+                <w:rFonts w:asciiTheme="minorHAnsi" w:eastAsia="Times New Roman" w:hAnsiTheme="minorHAnsi" w:cs="Arial"/>
+                <w:sz w:val="22"/>
+                <w:szCs w:val="22"/>
+                <w:lang w:eastAsia="en-GB"/>
+              </w:rPr>
+              <w:t>{param_</w:t>
+            </w:r>
+            <w:r>
+              <w:rPr>
+                <w:rFonts w:asciiTheme="minorHAnsi" w:eastAsia="Times New Roman" w:hAnsiTheme="minorHAnsi" w:cs="Arial"/>
+                <w:sz w:val="22"/>
+                <w:szCs w:val="22"/>
+                <w:lang w:eastAsia="en-GB"/>
+              </w:rPr>
+              <w:t>11</w:t>
+            </w:r>
+            <w:r>
+              <w:rPr>
+                <w:rFonts w:asciiTheme="minorHAnsi" w:eastAsia="Times New Roman" w:hAnsiTheme="minorHAnsi" w:cs="Arial"/>
+                <w:sz w:val="22"/>
+                <w:szCs w:val="22"/>
+                <w:lang w:eastAsia="en-GB"/>
+              </w:rPr>
+              <w:t>_outcome}</w:t>
+            </w:r>
+          </w:p>
+        </w:tc>
+      </w:tr>
+      <w:tr>
+        <w:tc>
+          <w:tcPr>
+            <w:tcW w:w="2410" w:type="dxa"/>
+          </w:tcPr>
+          <w:p>
+            <w:pPr>
+              <w:rPr>
+                <w:b/>
+                <w:bCs/>
+                <w:color w:val="000000" w:themeColor="text1"/>
+                <w:sz w:val="24"/>
+                <w:szCs w:val="24"/>
+                <w:lang w:eastAsia="en-GB"/>
+              </w:rPr>
+            </w:pPr>
+            <w:r>
+              <w:rPr>
+                <w:b/>
+                <w:bCs/>
+                <w:color w:val="000000" w:themeColor="text1"/>
+                <w:sz w:val="24"/>
+                <w:szCs w:val="24"/>
+                <w:lang w:eastAsia="en-GB"/>
+              </w:rPr>
+              <w:t>Actions to address</w:t>
+            </w:r>
+          </w:p>
+        </w:tc>
+        <w:tc>
+          <w:tcPr>
+            <w:tcW w:w="6606" w:type="dxa"/>
+          </w:tcPr>
+          <w:p>
+            <w:pPr>
+              <w:textAlignment w:val="baseline"/>
+              <w:rPr>
+                <w:rFonts w:asciiTheme="minorHAnsi" w:eastAsia="Times New Roman" w:hAnsiTheme="minorHAnsi" w:cs="Arial"/>
+                <w:b/>
+                <w:bCs/>
+                <w:color w:val="104F75"/>
+                <w:lang w:eastAsia="en-GB"/>
+              </w:rPr>
+            </w:pPr>
+            <w:r>
+              <w:rPr>
+                <w:rFonts w:asciiTheme="minorHAnsi" w:eastAsia="Times New Roman" w:hAnsiTheme="minorHAnsi" w:cs="Arial"/>
+                <w:sz w:val="22"/>
+                <w:szCs w:val="22"/>
+                <w:lang w:eastAsia="en-GB"/>
+              </w:rPr>
+              <w:t>{param_</w:t>
+            </w:r>
+            <w:r>
+              <w:rPr>
+                <w:rFonts w:asciiTheme="minorHAnsi" w:eastAsia="Times New Roman" w:hAnsiTheme="minorHAnsi" w:cs="Arial"/>
+                <w:sz w:val="22"/>
+                <w:szCs w:val="22"/>
+                <w:lang w:eastAsia="en-GB"/>
+              </w:rPr>
+              <w:t>11</w:t>
+            </w:r>
+            <w:r>
+              <w:rPr>
+                <w:rFonts w:asciiTheme="minorHAnsi" w:eastAsia="Times New Roman" w:hAnsiTheme="minorHAnsi" w:cs="Arial"/>
+                <w:sz w:val="22"/>
+                <w:szCs w:val="22"/>
+                <w:lang w:eastAsia="en-GB"/>
+              </w:rPr>
+              <w:t>_actions}</w:t>
+            </w:r>
+          </w:p>
+        </w:tc>
+      </w:tr>
+    </w:tbl>
+    <w:p>
+      <w:pPr>
+        <w:textAlignment w:val="baseline"/>
+        <w:rPr>
+          <w:rFonts w:asciiTheme="minorHAnsi" w:eastAsia="Times New Roman" w:hAnsiTheme="minorHAnsi" w:cs="Segoe UI"/>
+          <w:b/>
+          <w:bCs/>
+          <w:color w:val="104F75"/>
+          <w:sz w:val="18"/>
+          <w:szCs w:val="18"/>
+          <w:lang w:eastAsia="en-GB"/>
+        </w:rPr>
+      </w:pPr>
+    </w:p>
+    <w:p>
+      <w:pPr>
+        <w:textAlignment w:val="baseline"/>
+        <w:rPr>
+          <w:rFonts w:asciiTheme="minorHAnsi" w:eastAsia="Times New Roman" w:hAnsiTheme="minorHAnsi" w:cs="Segoe UI"/>
+          <w:sz w:val="18"/>
+          <w:szCs w:val="18"/>
+          <w:lang w:eastAsia="en-GB"/>
+        </w:rPr>
+      </w:pPr>
+      <w:r>
+        <w:rPr>
+          <w:rFonts w:asciiTheme="minorHAnsi" w:eastAsia="Times New Roman" w:hAnsiTheme="minorHAnsi" w:cs="Arial"/>
+          <w:sz w:val="22"/>
+          <w:szCs w:val="22"/>
+          <w:lang w:eastAsia="en-GB"/>
+        </w:rPr>
+        <w:t> </w:t>
+      </w:r>
+    </w:p>
+    <w:tbl>
+      <w:tblPr>
+        <w:tblStyle w:val="TableGrid"/>
+        <w:tblW w:w="0" w:type="auto"/>
+        <w:tblBorders>
+          <w:top w:val="none" w:sz="0" w:space="0" w:color="auto"/>
+          <w:left w:val="none" w:sz="0" w:space="0" w:color="auto"/>
+          <w:bottom w:val="none" w:sz="0" w:space="0" w:color="auto"/>
+          <w:right w:val="none" w:sz="0" w:space="0" w:color="auto"/>
+          <w:insideH w:val="none" w:sz="0" w:space="0" w:color="auto"/>
+          <w:insideV w:val="none" w:sz="0" w:space="0" w:color="auto"/>
+        </w:tblBorders>
+        <w:tblLook w:val="04A0" w:firstRow="1" w:lastRow="0" w:firstColumn="1" w:lastColumn="0" w:noHBand="0" w:noVBand="1"/>
+      </w:tblPr>
+      <w:tblGrid>
+        <w:gridCol w:w="2410"/>
+        <w:gridCol w:w="6606"/>
+      </w:tblGrid>
+      <w:tr>
+        <w:tc>
+          <w:tcPr>
+            <w:tcW w:w="2410" w:type="dxa"/>
+          </w:tcPr>
+          <w:p>
+            <w:pPr>
+              <w:rPr>
+                <w:b/>
+                <w:bCs/>
+                <w:color w:val="000000" w:themeColor="text1"/>
+                <w:sz w:val="24"/>
+                <w:szCs w:val="24"/>
+                <w:lang w:eastAsia="en-GB"/>
+              </w:rPr>
+            </w:pPr>
+          </w:p>
+        </w:tc>
+        <w:tc>
+          <w:tcPr>
+            <w:tcW w:w="6606" w:type="dxa"/>
+          </w:tcPr>
+          <w:p>
+            <w:pPr>
+              <w:textAlignment w:val="baseline"/>
+              <w:rPr>
+                <w:rFonts w:asciiTheme="minorHAnsi" w:eastAsia="Times New Roman" w:hAnsiTheme="minorHAnsi" w:cs="Arial"/>
+                <w:sz w:val="22"/>
+                <w:szCs w:val="22"/>
+                <w:lang w:eastAsia="en-GB"/>
+              </w:rPr>
+            </w:pPr>
+          </w:p>
+        </w:tc>
+      </w:tr>
+    </w:tbl>
+    <w:p>
+      <w:pPr>
+        <w:pStyle w:val="ListParagraph"/>
+        <w:numPr>
+          <w:ilvl w:val="0"/>
+          <w:numId w:val="36"/>
+        </w:numPr>
+        <w:textAlignment w:val="baseline"/>
+        <w:rPr>
+          <w:rFonts w:asciiTheme="minorHAnsi" w:eastAsia="Times New Roman" w:hAnsiTheme="minorHAnsi" w:cs="Arial"/>
+          <w:b/>
+          <w:bCs/>
+          <w:color w:val="104F75"/>
+          <w:lang w:eastAsia="en-GB"/>
+        </w:rPr>
+      </w:pPr>
+      <w:r>
+        <w:rPr>
+          <w:rFonts w:asciiTheme="minorHAnsi" w:eastAsia="Times New Roman" w:hAnsiTheme="minorHAnsi" w:cs="Arial"/>
+          <w:b/>
+          <w:bCs/>
+          <w:color w:val="104F75"/>
+          <w:lang w:eastAsia="en-GB"/>
+        </w:rPr>
+        <w:t xml:space="preserve">  Provide a </w:t>
+      </w:r>
+      <w:proofErr w:type="gramStart"/>
+      <w:r>
+        <w:rPr>
+          <w:rFonts w:asciiTheme="minorHAnsi" w:eastAsia="Times New Roman" w:hAnsiTheme="minorHAnsi" w:cs="Arial"/>
+          <w:b/>
+          <w:bCs/>
+          <w:color w:val="104F75"/>
+          <w:lang w:eastAsia="en-GB"/>
+        </w:rPr>
+        <w:t>joined up</w:t>
+      </w:r>
+      <w:proofErr w:type="gramEnd"/>
+      <w:r>
+        <w:rPr>
+          <w:rFonts w:asciiTheme="minorHAnsi" w:eastAsia="Times New Roman" w:hAnsiTheme="minorHAnsi" w:cs="Arial"/>
+          <w:b/>
+          <w:bCs/>
+          <w:color w:val="104F75"/>
+          <w:lang w:eastAsia="en-GB"/>
+        </w:rPr>
+        <w:t xml:space="preserve"> experience across all channels</w:t>
+      </w:r>
+      <w:r>
+        <w:rPr>
+          <w:rFonts w:asciiTheme="minorHAnsi" w:eastAsia="Times New Roman" w:hAnsiTheme="minorHAnsi" w:cs="Arial"/>
+          <w:b/>
+          <w:bCs/>
+          <w:color w:val="104F75"/>
+          <w:lang w:eastAsia="en-GB"/>
+        </w:rPr>
+        <w:br/>
+      </w:r>
+    </w:p>
+    <w:tbl>
+      <w:tblPr>
+        <w:tblStyle w:val="TableGrid"/>
+        <w:tblW w:w="0" w:type="auto"/>
+        <w:tblBorders>
+          <w:top w:val="none" w:sz="0" w:space="0" w:color="auto"/>
+          <w:left w:val="none" w:sz="0" w:space="0" w:color="auto"/>
+          <w:bottom w:val="none" w:sz="0" w:space="0" w:color="auto"/>
+          <w:right w:val="none" w:sz="0" w:space="0" w:color="auto"/>
+          <w:insideH w:val="none" w:sz="0" w:space="0" w:color="auto"/>
+          <w:insideV w:val="none" w:sz="0" w:space="0" w:color="auto"/>
+        </w:tblBorders>
+        <w:tblLook w:val="04A0" w:firstRow="1" w:lastRow="0" w:firstColumn="1" w:lastColumn="0" w:noHBand="0" w:noVBand="1"/>
+      </w:tblPr>
+      <w:tblGrid>
+        <w:gridCol w:w="2410"/>
+        <w:gridCol w:w="6606"/>
+      </w:tblGrid>
+      <w:tr>
+        <w:trPr>
+          <w:trHeight w:val="434"/>
+        </w:trPr>
+        <w:tc>
+          <w:tcPr>
+            <w:tcW w:w="2410" w:type="dxa"/>
+          </w:tcPr>
+          <w:p>
+            <w:pPr>
+              <w:rPr>
+                <w:b/>
+                <w:bCs/>
+                <w:color w:val="000000" w:themeColor="text1"/>
+                <w:sz w:val="24"/>
+                <w:szCs w:val="24"/>
+                <w:lang w:eastAsia="en-GB"/>
+              </w:rPr>
+            </w:pPr>
+            <w:r>
+              <w:rPr>
+                <w:b/>
+                <w:bCs/>
+                <w:color w:val="000000" w:themeColor="text1"/>
+                <w:sz w:val="24"/>
+                <w:szCs w:val="24"/>
+                <w:lang w:eastAsia="en-GB"/>
+              </w:rPr>
+              <w:t>Rating</w:t>
+            </w:r>
+          </w:p>
+        </w:tc>
+        <w:tc>
+          <w:tcPr>
+            <w:tcW w:w="6606" w:type="dxa"/>
+          </w:tcPr>
+          <w:p>
+            <w:pPr>
+              <w:textAlignment w:val="baseline"/>
+              <w:rPr>
+                <w:rFonts w:asciiTheme="minorHAnsi" w:eastAsia="Times New Roman" w:hAnsiTheme="minorHAnsi" w:cs="Arial"/>
+                <w:b/>
+                <w:bCs/>
+                <w:color w:val="104F75"/>
+                <w:lang w:eastAsia="en-GB"/>
+              </w:rPr>
+            </w:pPr>
+            <w:r>
+              <w:rPr>
+                <w:rFonts w:asciiTheme="minorHAnsi" w:eastAsia="Times New Roman" w:hAnsiTheme="minorHAnsi" w:cs="Arial"/>
+                <w:sz w:val="22"/>
+                <w:szCs w:val="22"/>
+                <w:lang w:eastAsia="en-GB"/>
+              </w:rPr>
+              <w:t>{param_</w:t>
+            </w:r>
+            <w:r>
+              <w:rPr>
+                <w:rFonts w:asciiTheme="minorHAnsi" w:eastAsia="Times New Roman" w:hAnsiTheme="minorHAnsi" w:cs="Arial"/>
+                <w:sz w:val="22"/>
+                <w:szCs w:val="22"/>
+                <w:lang w:eastAsia="en-GB"/>
+              </w:rPr>
+              <w:t>12</w:t>
+            </w:r>
+            <w:r>
+              <w:rPr>
+                <w:rFonts w:asciiTheme="minorHAnsi" w:eastAsia="Times New Roman" w:hAnsiTheme="minorHAnsi" w:cs="Arial"/>
+                <w:sz w:val="22"/>
+                <w:szCs w:val="22"/>
+                <w:lang w:eastAsia="en-GB"/>
+              </w:rPr>
+              <w:t>_outcome}</w:t>
+            </w:r>
+          </w:p>
+        </w:tc>
+      </w:tr>
+      <w:tr>
+        <w:tc>
+          <w:tcPr>
+            <w:tcW w:w="2410" w:type="dxa"/>
+          </w:tcPr>
+          <w:p>
+            <w:pPr>
+              <w:rPr>
+                <w:b/>
+                <w:bCs/>
+                <w:color w:val="000000" w:themeColor="text1"/>
+                <w:sz w:val="24"/>
+                <w:szCs w:val="24"/>
+                <w:lang w:eastAsia="en-GB"/>
+              </w:rPr>
+            </w:pPr>
+            <w:r>
+              <w:rPr>
+                <w:b/>
+                <w:bCs/>
+                <w:color w:val="000000" w:themeColor="text1"/>
+                <w:sz w:val="24"/>
+                <w:szCs w:val="24"/>
+                <w:lang w:eastAsia="en-GB"/>
+              </w:rPr>
+              <w:t>Actions to address</w:t>
+            </w:r>
+          </w:p>
+        </w:tc>
+        <w:tc>
+          <w:tcPr>
+            <w:tcW w:w="6606" w:type="dxa"/>
+          </w:tcPr>
+          <w:p>
+            <w:pPr>
+              <w:textAlignment w:val="baseline"/>
+              <w:rPr>
+                <w:rFonts w:asciiTheme="minorHAnsi" w:eastAsia="Times New Roman" w:hAnsiTheme="minorHAnsi" w:cs="Arial"/>
+                <w:b/>
+                <w:bCs/>
+                <w:color w:val="104F75"/>
+                <w:lang w:eastAsia="en-GB"/>
+              </w:rPr>
+            </w:pPr>
+            <w:r>
+              <w:rPr>
+                <w:rFonts w:asciiTheme="minorHAnsi" w:eastAsia="Times New Roman" w:hAnsiTheme="minorHAnsi" w:cs="Arial"/>
+                <w:sz w:val="22"/>
+                <w:szCs w:val="22"/>
+                <w:lang w:eastAsia="en-GB"/>
+              </w:rPr>
+              <w:t>{param_</w:t>
+            </w:r>
+            <w:r>
+              <w:rPr>
+                <w:rFonts w:asciiTheme="minorHAnsi" w:eastAsia="Times New Roman" w:hAnsiTheme="minorHAnsi" w:cs="Arial"/>
+                <w:sz w:val="22"/>
+                <w:szCs w:val="22"/>
+                <w:lang w:eastAsia="en-GB"/>
+              </w:rPr>
+              <w:t>12</w:t>
+            </w:r>
+            <w:r>
+              <w:rPr>
+                <w:rFonts w:asciiTheme="minorHAnsi" w:eastAsia="Times New Roman" w:hAnsiTheme="minorHAnsi" w:cs="Arial"/>
+                <w:sz w:val="22"/>
+                <w:szCs w:val="22"/>
+                <w:lang w:eastAsia="en-GB"/>
+              </w:rPr>
+              <w:t>_actions}</w:t>
+            </w:r>
+          </w:p>
+        </w:tc>
+      </w:tr>
+    </w:tbl>
+    <w:p>
+      <w:pPr>
+        <w:textAlignment w:val="baseline"/>
+        <w:rPr>
+          <w:rFonts w:asciiTheme="minorHAnsi" w:eastAsia="Times New Roman" w:hAnsiTheme="minorHAnsi" w:cs="Segoe UI"/>
+          <w:sz w:val="18"/>
+          <w:szCs w:val="18"/>
+          <w:lang w:eastAsia="en-GB"/>
+        </w:rPr>
+      </w:pPr>
+    </w:p>
+    <w:tbl>
+      <w:tblPr>
+        <w:tblStyle w:val="TableGrid"/>
+        <w:tblW w:w="0" w:type="auto"/>
+        <w:tblBorders>
+          <w:top w:val="none" w:sz="0" w:space="0" w:color="auto"/>
+          <w:left w:val="none" w:sz="0" w:space="0" w:color="auto"/>
+          <w:bottom w:val="none" w:sz="0" w:space="0" w:color="auto"/>
+          <w:right w:val="none" w:sz="0" w:space="0" w:color="auto"/>
+          <w:insideH w:val="none" w:sz="0" w:space="0" w:color="auto"/>
+          <w:insideV w:val="none" w:sz="0" w:space="0" w:color="auto"/>
+        </w:tblBorders>
+        <w:tblLook w:val="04A0" w:firstRow="1" w:lastRow="0" w:firstColumn="1" w:lastColumn="0" w:noHBand="0" w:noVBand="1"/>
+      </w:tblPr>
+      <w:tblGrid>
+        <w:gridCol w:w="2410"/>
+        <w:gridCol w:w="6606"/>
+      </w:tblGrid>
+      <w:tr>
+        <w:tc>
+          <w:tcPr>
+            <w:tcW w:w="2410" w:type="dxa"/>
+          </w:tcPr>
+          <w:p>
+            <w:pPr>
+              <w:rPr>
+                <w:b/>
+                <w:bCs/>
+                <w:color w:val="000000" w:themeColor="text1"/>
+                <w:sz w:val="24"/>
+                <w:szCs w:val="24"/>
+                <w:lang w:eastAsia="en-GB"/>
+              </w:rPr>
+            </w:pPr>
+          </w:p>
+        </w:tc>
+        <w:tc>
+          <w:tcPr>
+            <w:tcW w:w="6606" w:type="dxa"/>
+          </w:tcPr>
+          <w:p>
+            <w:pPr>
+              <w:textAlignment w:val="baseline"/>
+              <w:rPr>
+                <w:rFonts w:asciiTheme="minorHAnsi" w:eastAsia="Times New Roman" w:hAnsiTheme="minorHAnsi" w:cs="Arial"/>
+                <w:sz w:val="22"/>
+                <w:szCs w:val="22"/>
+                <w:lang w:eastAsia="en-GB"/>
+              </w:rPr>
+            </w:pPr>
+          </w:p>
+        </w:tc>
+      </w:tr>
+    </w:tbl>
+    <w:p>
+      <w:pPr>
+        <w:pStyle w:val="ListParagraph"/>
+        <w:numPr>
+          <w:ilvl w:val="0"/>
+          <w:numId w:val="36"/>
+        </w:numPr>
+        <w:textAlignment w:val="baseline"/>
+        <w:rPr>
+          <w:rFonts w:asciiTheme="minorHAnsi" w:eastAsia="Times New Roman" w:hAnsiTheme="minorHAnsi" w:cs="Arial"/>
+          <w:b/>
+          <w:bCs/>
+          <w:color w:val="104F75"/>
+          <w:lang w:eastAsia="en-GB"/>
+        </w:rPr>
+      </w:pPr>
+      <w:r>
+        <w:rPr>
+          <w:rFonts w:asciiTheme="minorHAnsi" w:eastAsia="Times New Roman" w:hAnsiTheme="minorHAnsi" w:cs="Arial"/>
+          <w:b/>
+          <w:bCs/>
+          <w:color w:val="104F75"/>
+          <w:lang w:eastAsia="en-GB"/>
+        </w:rPr>
+        <w:t xml:space="preserve">  Provide a </w:t>
+      </w:r>
+      <w:proofErr w:type="gramStart"/>
+      <w:r>
+        <w:rPr>
+          <w:rFonts w:asciiTheme="minorHAnsi" w:eastAsia="Times New Roman" w:hAnsiTheme="minorHAnsi" w:cs="Arial"/>
+          <w:b/>
+          <w:bCs/>
+          <w:color w:val="104F75"/>
+          <w:lang w:eastAsia="en-GB"/>
+        </w:rPr>
+        <w:t>joined up</w:t>
+      </w:r>
+      <w:proofErr w:type="gramEnd"/>
+      <w:r>
+        <w:rPr>
+          <w:rFonts w:asciiTheme="minorHAnsi" w:eastAsia="Times New Roman" w:hAnsiTheme="minorHAnsi" w:cs="Arial"/>
+          <w:b/>
+          <w:bCs/>
+          <w:color w:val="104F75"/>
+          <w:lang w:eastAsia="en-GB"/>
+        </w:rPr>
+        <w:t xml:space="preserve"> experience across all channels</w:t>
+      </w:r>
+      <w:r>
+        <w:rPr>
+          <w:rFonts w:asciiTheme="minorHAnsi" w:eastAsia="Times New Roman" w:hAnsiTheme="minorHAnsi" w:cs="Arial"/>
+          <w:b/>
+          <w:bCs/>
+          <w:color w:val="104F75"/>
+          <w:lang w:eastAsia="en-GB"/>
+        </w:rPr>
+        <w:br/>
+      </w:r>
+    </w:p>
+    <w:tbl>
+      <w:tblPr>
+        <w:tblStyle w:val="TableGrid"/>
+        <w:tblW w:w="0" w:type="auto"/>
+        <w:tblBorders>
+          <w:top w:val="none" w:sz="0" w:space="0" w:color="auto"/>
+          <w:left w:val="none" w:sz="0" w:space="0" w:color="auto"/>
+          <w:bottom w:val="none" w:sz="0" w:space="0" w:color="auto"/>
+          <w:right w:val="none" w:sz="0" w:space="0" w:color="auto"/>
+          <w:insideH w:val="none" w:sz="0" w:space="0" w:color="auto"/>
+          <w:insideV w:val="none" w:sz="0" w:space="0" w:color="auto"/>
+        </w:tblBorders>
+        <w:tblLook w:val="04A0" w:firstRow="1" w:lastRow="0" w:firstColumn="1" w:lastColumn="0" w:noHBand="0" w:noVBand="1"/>
+      </w:tblPr>
+      <w:tblGrid>
+        <w:gridCol w:w="2410"/>
+        <w:gridCol w:w="6606"/>
+      </w:tblGrid>
+      <w:tr>
+        <w:trPr>
+          <w:trHeight w:val="434"/>
+        </w:trPr>
+        <w:tc>
+          <w:tcPr>
+            <w:tcW w:w="2410" w:type="dxa"/>
+          </w:tcPr>
+          <w:p>
+            <w:pPr>
+              <w:rPr>
+                <w:b/>
+                <w:bCs/>
+                <w:color w:val="000000" w:themeColor="text1"/>
+                <w:sz w:val="24"/>
+                <w:szCs w:val="24"/>
+                <w:lang w:eastAsia="en-GB"/>
+              </w:rPr>
+            </w:pPr>
+            <w:r>
+              <w:rPr>
+                <w:b/>
+                <w:bCs/>
+                <w:color w:val="000000" w:themeColor="text1"/>
+                <w:sz w:val="24"/>
+                <w:szCs w:val="24"/>
+                <w:lang w:eastAsia="en-GB"/>
+              </w:rPr>
+              <w:t>Rating</w:t>
+            </w:r>
+          </w:p>
+        </w:tc>
+        <w:tc>
+          <w:tcPr>
+            <w:tcW w:w="6606" w:type="dxa"/>
+          </w:tcPr>
+          <w:p>
+            <w:pPr>
+              <w:textAlignment w:val="baseline"/>
+              <w:rPr>
+                <w:rFonts w:asciiTheme="minorHAnsi" w:eastAsia="Times New Roman" w:hAnsiTheme="minorHAnsi" w:cs="Arial"/>
+                <w:b/>
+                <w:bCs/>
+                <w:color w:val="104F75"/>
+                <w:lang w:eastAsia="en-GB"/>
+              </w:rPr>
+            </w:pPr>
+            <w:r>
+              <w:rPr>
+                <w:rFonts w:asciiTheme="minorHAnsi" w:eastAsia="Times New Roman" w:hAnsiTheme="minorHAnsi" w:cs="Arial"/>
+                <w:sz w:val="22"/>
+                <w:szCs w:val="22"/>
+                <w:lang w:eastAsia="en-GB"/>
+              </w:rPr>
+              <w:t>{param_</w:t>
+            </w:r>
+            <w:r>
+              <w:rPr>
+                <w:rFonts w:asciiTheme="minorHAnsi" w:eastAsia="Times New Roman" w:hAnsiTheme="minorHAnsi" w:cs="Arial"/>
+                <w:sz w:val="22"/>
+                <w:szCs w:val="22"/>
+                <w:lang w:eastAsia="en-GB"/>
+              </w:rPr>
+              <w:t>13</w:t>
+            </w:r>
+            <w:r>
+              <w:rPr>
+                <w:rFonts w:asciiTheme="minorHAnsi" w:eastAsia="Times New Roman" w:hAnsiTheme="minorHAnsi" w:cs="Arial"/>
+                <w:sz w:val="22"/>
+                <w:szCs w:val="22"/>
+                <w:lang w:eastAsia="en-GB"/>
+              </w:rPr>
+              <w:t>_outcome}</w:t>
+            </w:r>
+          </w:p>
+        </w:tc>
+      </w:tr>
+      <w:tr>
+        <w:tc>
+          <w:tcPr>
+            <w:tcW w:w="2410" w:type="dxa"/>
+          </w:tcPr>
+          <w:p>
+            <w:pPr>
+              <w:rPr>
+                <w:b/>
+                <w:bCs/>
+                <w:color w:val="000000" w:themeColor="text1"/>
+                <w:sz w:val="24"/>
+                <w:szCs w:val="24"/>
+                <w:lang w:eastAsia="en-GB"/>
+              </w:rPr>
+            </w:pPr>
+            <w:r>
+              <w:rPr>
+                <w:b/>
+                <w:bCs/>
+                <w:color w:val="000000" w:themeColor="text1"/>
+                <w:sz w:val="24"/>
+                <w:szCs w:val="24"/>
+                <w:lang w:eastAsia="en-GB"/>
+              </w:rPr>
+              <w:t>Actions to address</w:t>
+            </w:r>
+          </w:p>
+        </w:tc>
+        <w:tc>
+          <w:tcPr>
+            <w:tcW w:w="6606" w:type="dxa"/>
+          </w:tcPr>
+          <w:p>
+            <w:pPr>
+              <w:textAlignment w:val="baseline"/>
+              <w:rPr>
+                <w:rFonts w:asciiTheme="minorHAnsi" w:eastAsia="Times New Roman" w:hAnsiTheme="minorHAnsi" w:cs="Arial"/>
+                <w:b/>
+                <w:bCs/>
+                <w:color w:val="104F75"/>
+                <w:lang w:eastAsia="en-GB"/>
+              </w:rPr>
+            </w:pPr>
+            <w:r>
+              <w:rPr>
+                <w:rFonts w:asciiTheme="minorHAnsi" w:eastAsia="Times New Roman" w:hAnsiTheme="minorHAnsi" w:cs="Arial"/>
+                <w:sz w:val="22"/>
+                <w:szCs w:val="22"/>
+                <w:lang w:eastAsia="en-GB"/>
+              </w:rPr>
+              <w:t>{param_</w:t>
+            </w:r>
+            <w:r>
+              <w:rPr>
+                <w:rFonts w:asciiTheme="minorHAnsi" w:eastAsia="Times New Roman" w:hAnsiTheme="minorHAnsi" w:cs="Arial"/>
+                <w:sz w:val="22"/>
+                <w:szCs w:val="22"/>
+                <w:lang w:eastAsia="en-GB"/>
+              </w:rPr>
+              <w:t>13</w:t>
+            </w:r>
+            <w:r>
+              <w:rPr>
+                <w:rFonts w:asciiTheme="minorHAnsi" w:eastAsia="Times New Roman" w:hAnsiTheme="minorHAnsi" w:cs="Arial"/>
+                <w:sz w:val="22"/>
+                <w:szCs w:val="22"/>
+                <w:lang w:eastAsia="en-GB"/>
+              </w:rPr>
+              <w:t>_actions}</w:t>
+            </w:r>
+          </w:p>
+        </w:tc>
+      </w:tr>
+    </w:tbl>
+    <w:p>
+      <w:pPr>
+        <w:textAlignment w:val="baseline"/>
+        <w:rPr>
+          <w:rFonts w:asciiTheme="minorHAnsi" w:eastAsia="Times New Roman" w:hAnsiTheme="minorHAnsi" w:cs="Segoe UI"/>
+          <w:sz w:val="18"/>
+          <w:szCs w:val="18"/>
+          <w:lang w:eastAsia="en-GB"/>
+        </w:rPr>
+      </w:pPr>
+    </w:p>
+    <w:tbl>
+      <w:tblPr>
+        <w:tblStyle w:val="TableGrid"/>
+        <w:tblW w:w="0" w:type="auto"/>
+        <w:tblBorders>
+          <w:top w:val="none" w:sz="0" w:space="0" w:color="auto"/>
+          <w:left w:val="none" w:sz="0" w:space="0" w:color="auto"/>
+          <w:bottom w:val="none" w:sz="0" w:space="0" w:color="auto"/>
+          <w:right w:val="none" w:sz="0" w:space="0" w:color="auto"/>
+          <w:insideH w:val="none" w:sz="0" w:space="0" w:color="auto"/>
+          <w:insideV w:val="none" w:sz="0" w:space="0" w:color="auto"/>
+        </w:tblBorders>
+        <w:tblLook w:val="04A0" w:firstRow="1" w:lastRow="0" w:firstColumn="1" w:lastColumn="0" w:noHBand="0" w:noVBand="1"/>
+      </w:tblPr>
+      <w:tblGrid>
+        <w:gridCol w:w="2410"/>
+        <w:gridCol w:w="6606"/>
+      </w:tblGrid>
+      <w:tr>
+        <w:tc>
+          <w:tcPr>
+            <w:tcW w:w="2410" w:type="dxa"/>
+          </w:tcPr>
+          <w:p>
+            <w:pPr>
+              <w:rPr>
+                <w:b/>
+                <w:bCs/>
+                <w:color w:val="000000" w:themeColor="text1"/>
+                <w:sz w:val="24"/>
+                <w:szCs w:val="24"/>
+                <w:lang w:eastAsia="en-GB"/>
+              </w:rPr>
+            </w:pPr>
+          </w:p>
+        </w:tc>
+        <w:tc>
+          <w:tcPr>
+            <w:tcW w:w="6606" w:type="dxa"/>
+          </w:tcPr>
+          <w:p>
+            <w:pPr>
+              <w:textAlignment w:val="baseline"/>
+              <w:rPr>
+                <w:rFonts w:asciiTheme="minorHAnsi" w:eastAsia="Times New Roman" w:hAnsiTheme="minorHAnsi" w:cs="Arial"/>
+                <w:sz w:val="22"/>
+                <w:szCs w:val="22"/>
+                <w:lang w:eastAsia="en-GB"/>
+              </w:rPr>
+            </w:pPr>
+          </w:p>
+        </w:tc>
+      </w:tr>
+    </w:tbl>
+    <w:p>
+      <w:pPr>
+        <w:pStyle w:val="ListParagraph"/>
+        <w:numPr>
+          <w:ilvl w:val="0"/>
+          <w:numId w:val="36"/>
+        </w:numPr>
+        <w:textAlignment w:val="baseline"/>
+        <w:rPr>
+          <w:rFonts w:asciiTheme="minorHAnsi" w:eastAsia="Times New Roman" w:hAnsiTheme="minorHAnsi" w:cs="Arial"/>
+          <w:b/>
+          <w:bCs/>
+          <w:color w:val="104F75"/>
+          <w:lang w:eastAsia="en-GB"/>
+        </w:rPr>
+      </w:pPr>
+      <w:r>
+        <w:rPr>
+          <w:rFonts w:asciiTheme="minorHAnsi" w:eastAsia="Times New Roman" w:hAnsiTheme="minorHAnsi" w:cs="Arial"/>
+          <w:b/>
+          <w:bCs/>
+          <w:color w:val="104F75"/>
+          <w:lang w:eastAsia="en-GB"/>
+        </w:rPr>
+        <w:t xml:space="preserve">  Provide a </w:t>
+      </w:r>
+      <w:proofErr w:type="gramStart"/>
+      <w:r>
+        <w:rPr>
+          <w:rFonts w:asciiTheme="minorHAnsi" w:eastAsia="Times New Roman" w:hAnsiTheme="minorHAnsi" w:cs="Arial"/>
+          <w:b/>
+          <w:bCs/>
+          <w:color w:val="104F75"/>
+          <w:lang w:eastAsia="en-GB"/>
+        </w:rPr>
+        <w:t>joined up</w:t>
+      </w:r>
+      <w:proofErr w:type="gramEnd"/>
+      <w:r>
+        <w:rPr>
+          <w:rFonts w:asciiTheme="minorHAnsi" w:eastAsia="Times New Roman" w:hAnsiTheme="minorHAnsi" w:cs="Arial"/>
+          <w:b/>
+          <w:bCs/>
+          <w:color w:val="104F75"/>
+          <w:lang w:eastAsia="en-GB"/>
+        </w:rPr>
+        <w:t xml:space="preserve"> experience across all channels</w:t>
+      </w:r>
+      <w:r>
+        <w:rPr>
+          <w:rFonts w:asciiTheme="minorHAnsi" w:eastAsia="Times New Roman" w:hAnsiTheme="minorHAnsi" w:cs="Arial"/>
+          <w:b/>
+          <w:bCs/>
+          <w:color w:val="104F75"/>
+          <w:lang w:eastAsia="en-GB"/>
+        </w:rPr>
+        <w:br/>
+      </w:r>
+    </w:p>
+    <w:tbl>
+      <w:tblPr>
+        <w:tblStyle w:val="TableGrid"/>
+        <w:tblW w:w="0" w:type="auto"/>
+        <w:tblBorders>
+          <w:top w:val="none" w:sz="0" w:space="0" w:color="auto"/>
+          <w:left w:val="none" w:sz="0" w:space="0" w:color="auto"/>
+          <w:bottom w:val="none" w:sz="0" w:space="0" w:color="auto"/>
+          <w:right w:val="none" w:sz="0" w:space="0" w:color="auto"/>
+          <w:insideH w:val="none" w:sz="0" w:space="0" w:color="auto"/>
+          <w:insideV w:val="none" w:sz="0" w:space="0" w:color="auto"/>
+        </w:tblBorders>
+        <w:tblLook w:val="04A0" w:firstRow="1" w:lastRow="0" w:firstColumn="1" w:lastColumn="0" w:noHBand="0" w:noVBand="1"/>
+      </w:tblPr>
+      <w:tblGrid>
+        <w:gridCol w:w="2410"/>
+        <w:gridCol w:w="6606"/>
+      </w:tblGrid>
+      <w:tr>
+        <w:trPr>
+          <w:trHeight w:val="434"/>
+        </w:trPr>
+        <w:tc>
+          <w:tcPr>
+            <w:tcW w:w="2410" w:type="dxa"/>
+          </w:tcPr>
+          <w:p>
+            <w:pPr>
+              <w:rPr>
+                <w:b/>
+                <w:bCs/>
+                <w:color w:val="000000" w:themeColor="text1"/>
+                <w:sz w:val="24"/>
+                <w:szCs w:val="24"/>
+                <w:lang w:eastAsia="en-GB"/>
+              </w:rPr>
+            </w:pPr>
+            <w:r>
+              <w:rPr>
+                <w:b/>
+                <w:bCs/>
+                <w:color w:val="000000" w:themeColor="text1"/>
+                <w:sz w:val="24"/>
+                <w:szCs w:val="24"/>
+                <w:lang w:eastAsia="en-GB"/>
+              </w:rPr>
+              <w:t>Rating</w:t>
+            </w:r>
+          </w:p>
+        </w:tc>
+        <w:tc>
+          <w:tcPr>
+            <w:tcW w:w="6606" w:type="dxa"/>
+          </w:tcPr>
+          <w:p>
+            <w:pPr>
+              <w:textAlignment w:val="baseline"/>
+              <w:rPr>
+                <w:rFonts w:asciiTheme="minorHAnsi" w:eastAsia="Times New Roman" w:hAnsiTheme="minorHAnsi" w:cs="Arial"/>
+                <w:b/>
+                <w:bCs/>
+                <w:color w:val="104F75"/>
+                <w:lang w:eastAsia="en-GB"/>
+              </w:rPr>
+            </w:pPr>
+            <w:r>
+              <w:rPr>
+                <w:rFonts w:asciiTheme="minorHAnsi" w:eastAsia="Times New Roman" w:hAnsiTheme="minorHAnsi" w:cs="Arial"/>
+                <w:sz w:val="22"/>
+                <w:szCs w:val="22"/>
+                <w:lang w:eastAsia="en-GB"/>
+              </w:rPr>
+              <w:t>{param_</w:t>
+            </w:r>
+            <w:r>
+              <w:rPr>
+                <w:rFonts w:asciiTheme="minorHAnsi" w:eastAsia="Times New Roman" w:hAnsiTheme="minorHAnsi" w:cs="Arial"/>
+                <w:sz w:val="22"/>
+                <w:szCs w:val="22"/>
+                <w:lang w:eastAsia="en-GB"/>
+              </w:rPr>
+              <w:t>14</w:t>
+            </w:r>
+            <w:r>
+              <w:rPr>
+                <w:rFonts w:asciiTheme="minorHAnsi" w:eastAsia="Times New Roman" w:hAnsiTheme="minorHAnsi" w:cs="Arial"/>
+                <w:sz w:val="22"/>
+                <w:szCs w:val="22"/>
+                <w:lang w:eastAsia="en-GB"/>
+              </w:rPr>
+              <w:t>_outcome}</w:t>
+            </w:r>
+          </w:p>
+        </w:tc>
+      </w:tr>
+      <w:tr>
+        <w:tc>
+          <w:tcPr>
+            <w:tcW w:w="2410" w:type="dxa"/>
+          </w:tcPr>
+          <w:p>
+            <w:pPr>
+              <w:rPr>
+                <w:b/>
+                <w:bCs/>
+                <w:color w:val="000000" w:themeColor="text1"/>
+                <w:sz w:val="24"/>
+                <w:szCs w:val="24"/>
+                <w:lang w:eastAsia="en-GB"/>
+              </w:rPr>
+            </w:pPr>
+            <w:r>
+              <w:rPr>
+                <w:b/>
+                <w:bCs/>
+                <w:color w:val="000000" w:themeColor="text1"/>
+                <w:sz w:val="24"/>
+                <w:szCs w:val="24"/>
+                <w:lang w:eastAsia="en-GB"/>
+              </w:rPr>
+              <w:t>Actions to address</w:t>
+            </w:r>
+          </w:p>
+        </w:tc>
+        <w:tc>
+          <w:tcPr>
+            <w:tcW w:w="6606" w:type="dxa"/>
+          </w:tcPr>
+          <w:p>
+            <w:pPr>
+              <w:textAlignment w:val="baseline"/>
+              <w:rPr>
+                <w:rFonts w:asciiTheme="minorHAnsi" w:eastAsia="Times New Roman" w:hAnsiTheme="minorHAnsi" w:cs="Arial"/>
+                <w:b/>
+                <w:bCs/>
+                <w:color w:val="104F75"/>
+                <w:lang w:eastAsia="en-GB"/>
+              </w:rPr>
+            </w:pPr>
+            <w:r>
+              <w:rPr>
+                <w:rFonts w:asciiTheme="minorHAnsi" w:eastAsia="Times New Roman" w:hAnsiTheme="minorHAnsi" w:cs="Arial"/>
+                <w:sz w:val="22"/>
+                <w:szCs w:val="22"/>
+                <w:lang w:eastAsia="en-GB"/>
+              </w:rPr>
+              <w:t>{param_</w:t>
+            </w:r>
+            <w:r>
+              <w:rPr>
+                <w:rFonts w:asciiTheme="minorHAnsi" w:eastAsia="Times New Roman" w:hAnsiTheme="minorHAnsi" w:cs="Arial"/>
+                <w:sz w:val="22"/>
+                <w:szCs w:val="22"/>
+                <w:lang w:eastAsia="en-GB"/>
+              </w:rPr>
+              <w:t>14</w:t>
+            </w:r>
+            <w:r>
+              <w:rPr>
+                <w:rFonts w:asciiTheme="minorHAnsi" w:eastAsia="Times New Roman" w:hAnsiTheme="minorHAnsi" w:cs="Arial"/>
+                <w:sz w:val="22"/>
+                <w:szCs w:val="22"/>
+                <w:lang w:eastAsia="en-GB"/>
+              </w:rPr>
+              <w:t>_actions}</w:t>
+            </w:r>
+          </w:p>
+        </w:tc>
+      </w:tr>
+    </w:tbl>
+    <w:p>
+      <w:pPr>
+        <w:textAlignment w:val="baseline"/>
+        <w:rPr>
+          <w:rFonts w:asciiTheme="minorHAnsi" w:eastAsia="Times New Roman" w:hAnsiTheme="minorHAnsi" w:cs="Segoe UI"/>
+          <w:b/>
+          <w:bCs/>
+          <w:color w:val="104F75"/>
+          <w:sz w:val="18"/>
+          <w:szCs w:val="18"/>
+          <w:lang w:eastAsia="en-GB"/>
+        </w:rPr>
+      </w:pPr>
+    </w:p>
+    <w:p>
+      <w:pPr>
+        <w:textAlignment w:val="baseline"/>
+        <w:rPr>
+          <w:rFonts w:asciiTheme="minorHAnsi" w:eastAsia="Times New Roman" w:hAnsiTheme="minorHAnsi" w:cs="Segoe UI"/>
+          <w:sz w:val="18"/>
+          <w:szCs w:val="18"/>
+          <w:lang w:eastAsia="en-GB"/>
+        </w:rPr>
+      </w:pPr>
+      <w:r>
+        <w:rPr>
+          <w:rFonts w:asciiTheme="minorHAnsi" w:eastAsia="Times New Roman" w:hAnsiTheme="minorHAnsi" w:cs="Arial"/>
+          <w:sz w:val="22"/>
+          <w:szCs w:val="22"/>
+          <w:lang w:eastAsia="en-GB"/>
+        </w:rPr>
+        <w:t> </w:t>
+      </w:r>
+    </w:p>
+    <w:p>
+      <w:pPr>
+        <w:textAlignment w:val="baseline"/>
+        <w:rPr>
+          <w:rFonts w:asciiTheme="minorHAnsi" w:eastAsia="Times New Roman" w:hAnsiTheme="minorHAnsi" w:cs="Segoe UI"/>
+          <w:sz w:val="18"/>
+          <w:szCs w:val="18"/>
+          <w:lang w:eastAsia="en-GB"/>
+        </w:rPr>
+      </w:pPr>
+    </w:p>
+    <w:p>
+      <w:pPr>
+        <w:textAlignment w:val="baseline"/>
+        <w:rPr>
+          <w:rFonts w:asciiTheme="minorHAnsi" w:eastAsia="Times New Roman" w:hAnsiTheme="minorHAnsi" w:cs="Segoe UI"/>
+          <w:sz w:val="18"/>
+          <w:szCs w:val="18"/>
+          <w:lang w:eastAsia="en-GB"/>
+        </w:rPr>
+      </w:pPr>
+    </w:p>
+    <w:p>
+      <w:pPr>
+        <w:textAlignment w:val="baseline"/>
+        <w:rPr>
+          <w:rFonts w:asciiTheme="minorHAnsi" w:eastAsia="Times New Roman" w:hAnsiTheme="minorHAnsi" w:cs="Segoe UI"/>
+          <w:sz w:val="18"/>
+          <w:szCs w:val="18"/>
+          <w:lang w:eastAsia="en-GB"/>
+        </w:rPr>
+      </w:pPr>
     </w:p>
     <w:p>
       <w:pPr>
@@ -4577,6 +7766,119 @@
     </w:lvl>
   </w:abstractNum>
   <w:abstractNum w:abstractNumId="19" w15:restartNumberingAfterBreak="0">
+    <w:nsid w:val="3BF90978"/>
+    <w:multiLevelType w:val="hybridMultilevel"/>
+    <w:tmpl w:val="B918786A"/>
+    <w:lvl w:ilvl="0" w:tplc="08090001">
+      <w:start w:val="1"/>
+      <w:numFmt w:val="bullet"/>
+      <w:lvlText w:val=""/>
+      <w:lvlJc w:val="left"/>
+      <w:pPr>
+        <w:ind w:left="360" w:hanging="360"/>
+      </w:pPr>
+      <w:rPr>
+        <w:rFonts w:ascii="Symbol" w:hAnsi="Symbol" w:hint="default"/>
+      </w:rPr>
+    </w:lvl>
+    <w:lvl w:ilvl="1" w:tplc="08090003" w:tentative="1">
+      <w:start w:val="1"/>
+      <w:numFmt w:val="bullet"/>
+      <w:lvlText w:val="o"/>
+      <w:lvlJc w:val="left"/>
+      <w:pPr>
+        <w:ind w:left="1080" w:hanging="360"/>
+      </w:pPr>
+      <w:rPr>
+        <w:rFonts w:ascii="Courier New" w:hAnsi="Courier New" w:cs="Courier New" w:hint="default"/>
+      </w:rPr>
+    </w:lvl>
+    <w:lvl w:ilvl="2" w:tplc="08090005" w:tentative="1">
+      <w:start w:val="1"/>
+      <w:numFmt w:val="bullet"/>
+      <w:lvlText w:val=""/>
+      <w:lvlJc w:val="left"/>
+      <w:pPr>
+        <w:ind w:left="1800" w:hanging="360"/>
+      </w:pPr>
+      <w:rPr>
+        <w:rFonts w:ascii="Wingdings" w:hAnsi="Wingdings" w:hint="default"/>
+      </w:rPr>
+    </w:lvl>
+    <w:lvl w:ilvl="3" w:tplc="08090001" w:tentative="1">
+      <w:start w:val="1"/>
+      <w:numFmt w:val="bullet"/>
+      <w:lvlText w:val=""/>
+      <w:lvlJc w:val="left"/>
+      <w:pPr>
+        <w:ind w:left="2520" w:hanging="360"/>
+      </w:pPr>
+      <w:rPr>
+        <w:rFonts w:ascii="Symbol" w:hAnsi="Symbol" w:hint="default"/>
+      </w:rPr>
+    </w:lvl>
+    <w:lvl w:ilvl="4" w:tplc="08090003" w:tentative="1">
+      <w:start w:val="1"/>
+      <w:numFmt w:val="bullet"/>
+      <w:lvlText w:val="o"/>
+      <w:lvlJc w:val="left"/>
+      <w:pPr>
+        <w:ind w:left="3240" w:hanging="360"/>
+      </w:pPr>
+      <w:rPr>
+        <w:rFonts w:ascii="Courier New" w:hAnsi="Courier New" w:cs="Courier New" w:hint="default"/>
+      </w:rPr>
+    </w:lvl>
+    <w:lvl w:ilvl="5" w:tplc="08090005" w:tentative="1">
+      <w:start w:val="1"/>
+      <w:numFmt w:val="bullet"/>
+      <w:lvlText w:val=""/>
+      <w:lvlJc w:val="left"/>
+      <w:pPr>
+        <w:ind w:left="3960" w:hanging="360"/>
+      </w:pPr>
+      <w:rPr>
+        <w:rFonts w:ascii="Wingdings" w:hAnsi="Wingdings" w:hint="default"/>
+      </w:rPr>
+    </w:lvl>
+    <w:lvl w:ilvl="6" w:tplc="08090001" w:tentative="1">
+      <w:start w:val="1"/>
+      <w:numFmt w:val="bullet"/>
+      <w:lvlText w:val=""/>
+      <w:lvlJc w:val="left"/>
+      <w:pPr>
+        <w:ind w:left="4680" w:hanging="360"/>
+      </w:pPr>
+      <w:rPr>
+        <w:rFonts w:ascii="Symbol" w:hAnsi="Symbol" w:hint="default"/>
+      </w:rPr>
+    </w:lvl>
+    <w:lvl w:ilvl="7" w:tplc="08090003" w:tentative="1">
+      <w:start w:val="1"/>
+      <w:numFmt w:val="bullet"/>
+      <w:lvlText w:val="o"/>
+      <w:lvlJc w:val="left"/>
+      <w:pPr>
+        <w:ind w:left="5400" w:hanging="360"/>
+      </w:pPr>
+      <w:rPr>
+        <w:rFonts w:ascii="Courier New" w:hAnsi="Courier New" w:cs="Courier New" w:hint="default"/>
+      </w:rPr>
+    </w:lvl>
+    <w:lvl w:ilvl="8" w:tplc="08090005" w:tentative="1">
+      <w:start w:val="1"/>
+      <w:numFmt w:val="bullet"/>
+      <w:lvlText w:val=""/>
+      <w:lvlJc w:val="left"/>
+      <w:pPr>
+        <w:ind w:left="6120" w:hanging="360"/>
+      </w:pPr>
+      <w:rPr>
+        <w:rFonts w:ascii="Wingdings" w:hAnsi="Wingdings" w:hint="default"/>
+      </w:rPr>
+    </w:lvl>
+  </w:abstractNum>
+  <w:abstractNum w:abstractNumId="20" w15:restartNumberingAfterBreak="0">
     <w:nsid w:val="3CCE76F5"/>
     <w:multiLevelType w:val="multilevel"/>
     <w:tmpl w:val="B172CE98"/>
@@ -4725,7 +8027,7 @@
       </w:rPr>
     </w:lvl>
   </w:abstractNum>
-  <w:abstractNum w:abstractNumId="20" w15:restartNumberingAfterBreak="0">
+  <w:abstractNum w:abstractNumId="21" w15:restartNumberingAfterBreak="0">
     <w:nsid w:val="41546701"/>
     <w:multiLevelType w:val="multilevel"/>
     <w:tmpl w:val="C2DCF6B8"/>
@@ -4874,7 +8176,7 @@
       </w:rPr>
     </w:lvl>
   </w:abstractNum>
-  <w:abstractNum w:abstractNumId="21" w15:restartNumberingAfterBreak="0">
+  <w:abstractNum w:abstractNumId="22" w15:restartNumberingAfterBreak="0">
     <w:nsid w:val="42DA62A5"/>
     <w:multiLevelType w:val="multilevel"/>
     <w:tmpl w:val="61881106"/>
@@ -5023,7 +8325,7 @@
       </w:rPr>
     </w:lvl>
   </w:abstractNum>
-  <w:abstractNum w:abstractNumId="22" w15:restartNumberingAfterBreak="0">
+  <w:abstractNum w:abstractNumId="23" w15:restartNumberingAfterBreak="0">
     <w:nsid w:val="444C5348"/>
     <w:multiLevelType w:val="multilevel"/>
     <w:tmpl w:val="8828E486"/>
@@ -5172,7 +8474,7 @@
       </w:rPr>
     </w:lvl>
   </w:abstractNum>
-  <w:abstractNum w:abstractNumId="23" w15:restartNumberingAfterBreak="0">
+  <w:abstractNum w:abstractNumId="24" w15:restartNumberingAfterBreak="0">
     <w:nsid w:val="47DD2C7B"/>
     <w:multiLevelType w:val="multilevel"/>
     <w:tmpl w:val="57B4F80E"/>
@@ -5321,7 +8623,7 @@
       </w:rPr>
     </w:lvl>
   </w:abstractNum>
-  <w:abstractNum w:abstractNumId="24" w15:restartNumberingAfterBreak="0">
+  <w:abstractNum w:abstractNumId="25" w15:restartNumberingAfterBreak="0">
     <w:nsid w:val="4A2C4397"/>
     <w:multiLevelType w:val="multilevel"/>
     <w:tmpl w:val="60809B52"/>
@@ -5470,7 +8772,7 @@
       </w:rPr>
     </w:lvl>
   </w:abstractNum>
-  <w:abstractNum w:abstractNumId="25" w15:restartNumberingAfterBreak="0">
+  <w:abstractNum w:abstractNumId="26" w15:restartNumberingAfterBreak="0">
     <w:nsid w:val="4EF438C6"/>
     <w:multiLevelType w:val="multilevel"/>
     <w:tmpl w:val="71B25492"/>
@@ -5619,7 +8921,7 @@
       </w:rPr>
     </w:lvl>
   </w:abstractNum>
-  <w:abstractNum w:abstractNumId="26" w15:restartNumberingAfterBreak="0">
+  <w:abstractNum w:abstractNumId="27" w15:restartNumberingAfterBreak="0">
     <w:nsid w:val="52E42A84"/>
     <w:multiLevelType w:val="multilevel"/>
     <w:tmpl w:val="8CD43112"/>
@@ -5768,7 +9070,7 @@
       </w:rPr>
     </w:lvl>
   </w:abstractNum>
-  <w:abstractNum w:abstractNumId="27" w15:restartNumberingAfterBreak="0">
+  <w:abstractNum w:abstractNumId="28" w15:restartNumberingAfterBreak="0">
     <w:nsid w:val="56A00DF8"/>
     <w:multiLevelType w:val="multilevel"/>
     <w:tmpl w:val="2FB0BC4C"/>
@@ -5917,7 +9219,7 @@
       </w:rPr>
     </w:lvl>
   </w:abstractNum>
-  <w:abstractNum w:abstractNumId="28" w15:restartNumberingAfterBreak="0">
+  <w:abstractNum w:abstractNumId="29" w15:restartNumberingAfterBreak="0">
     <w:nsid w:val="60184796"/>
     <w:multiLevelType w:val="multilevel"/>
     <w:tmpl w:val="F2426818"/>
@@ -6066,7 +9368,7 @@
       </w:rPr>
     </w:lvl>
   </w:abstractNum>
-  <w:abstractNum w:abstractNumId="29" w15:restartNumberingAfterBreak="0">
+  <w:abstractNum w:abstractNumId="30" w15:restartNumberingAfterBreak="0">
     <w:nsid w:val="65192D16"/>
     <w:multiLevelType w:val="multilevel"/>
     <w:tmpl w:val="B45826F8"/>
@@ -6215,7 +9517,7 @@
       </w:rPr>
     </w:lvl>
   </w:abstractNum>
-  <w:abstractNum w:abstractNumId="30" w15:restartNumberingAfterBreak="0">
+  <w:abstractNum w:abstractNumId="31" w15:restartNumberingAfterBreak="0">
     <w:nsid w:val="68A370E8"/>
     <w:multiLevelType w:val="multilevel"/>
     <w:tmpl w:val="627C8564"/>
@@ -6364,7 +9666,7 @@
       </w:rPr>
     </w:lvl>
   </w:abstractNum>
-  <w:abstractNum w:abstractNumId="31" w15:restartNumberingAfterBreak="0">
+  <w:abstractNum w:abstractNumId="32" w15:restartNumberingAfterBreak="0">
     <w:nsid w:val="6E7A7CDB"/>
     <w:multiLevelType w:val="multilevel"/>
     <w:tmpl w:val="8082A06E"/>
@@ -6513,7 +9815,7 @@
       </w:rPr>
     </w:lvl>
   </w:abstractNum>
-  <w:abstractNum w:abstractNumId="32" w15:restartNumberingAfterBreak="0">
+  <w:abstractNum w:abstractNumId="33" w15:restartNumberingAfterBreak="0">
     <w:nsid w:val="73CF2BE9"/>
     <w:multiLevelType w:val="multilevel"/>
     <w:tmpl w:val="AFA28C16"/>
@@ -6662,7 +9964,7 @@
       </w:rPr>
     </w:lvl>
   </w:abstractNum>
-  <w:abstractNum w:abstractNumId="33" w15:restartNumberingAfterBreak="0">
+  <w:abstractNum w:abstractNumId="34" w15:restartNumberingAfterBreak="0">
     <w:nsid w:val="75AF1BE7"/>
     <w:multiLevelType w:val="multilevel"/>
     <w:tmpl w:val="5BD08F4A"/>
@@ -6811,7 +10113,7 @@
       </w:rPr>
     </w:lvl>
   </w:abstractNum>
-  <w:abstractNum w:abstractNumId="34" w15:restartNumberingAfterBreak="0">
+  <w:abstractNum w:abstractNumId="35" w15:restartNumberingAfterBreak="0">
     <w:nsid w:val="78F51EA5"/>
     <w:multiLevelType w:val="multilevel"/>
     <w:tmpl w:val="B3AC3F0E"/>
@@ -6960,7 +10262,7 @@
       </w:rPr>
     </w:lvl>
   </w:abstractNum>
-  <w:abstractNum w:abstractNumId="35" w15:restartNumberingAfterBreak="0">
+  <w:abstractNum w:abstractNumId="36" w15:restartNumberingAfterBreak="0">
     <w:nsid w:val="7CFF0D6F"/>
     <w:multiLevelType w:val="multilevel"/>
     <w:tmpl w:val="409C2DEA"/>
@@ -7119,10 +10421,10 @@
     <w:abstractNumId w:val="4"/>
   </w:num>
   <w:num w:numId="4" w16cid:durableId="767428183">
-    <w:abstractNumId w:val="29"/>
+    <w:abstractNumId w:val="30"/>
   </w:num>
   <w:num w:numId="5" w16cid:durableId="1217165283">
-    <w:abstractNumId w:val="33"/>
+    <w:abstractNumId w:val="34"/>
   </w:num>
   <w:num w:numId="6" w16cid:durableId="1092774001">
     <w:abstractNumId w:val="6"/>
@@ -7131,13 +10433,13 @@
     <w:abstractNumId w:val="9"/>
   </w:num>
   <w:num w:numId="8" w16cid:durableId="306906765">
-    <w:abstractNumId w:val="19"/>
+    <w:abstractNumId w:val="20"/>
   </w:num>
   <w:num w:numId="9" w16cid:durableId="1217425468">
-    <w:abstractNumId w:val="20"/>
+    <w:abstractNumId w:val="21"/>
   </w:num>
   <w:num w:numId="10" w16cid:durableId="1959945306">
-    <w:abstractNumId w:val="23"/>
+    <w:abstractNumId w:val="24"/>
   </w:num>
   <w:num w:numId="11" w16cid:durableId="1037048910">
     <w:abstractNumId w:val="11"/>
@@ -7146,16 +10448,16 @@
     <w:abstractNumId w:val="0"/>
   </w:num>
   <w:num w:numId="13" w16cid:durableId="2103718682">
-    <w:abstractNumId w:val="26"/>
+    <w:abstractNumId w:val="27"/>
   </w:num>
   <w:num w:numId="14" w16cid:durableId="1140726521">
-    <w:abstractNumId w:val="21"/>
+    <w:abstractNumId w:val="22"/>
   </w:num>
   <w:num w:numId="15" w16cid:durableId="1438792974">
-    <w:abstractNumId w:val="22"/>
+    <w:abstractNumId w:val="23"/>
   </w:num>
   <w:num w:numId="16" w16cid:durableId="1979796369">
-    <w:abstractNumId w:val="25"/>
+    <w:abstractNumId w:val="26"/>
   </w:num>
   <w:num w:numId="17" w16cid:durableId="874538263">
     <w:abstractNumId w:val="17"/>
@@ -7164,13 +10466,13 @@
     <w:abstractNumId w:val="18"/>
   </w:num>
   <w:num w:numId="19" w16cid:durableId="1679847343">
-    <w:abstractNumId w:val="30"/>
+    <w:abstractNumId w:val="31"/>
   </w:num>
   <w:num w:numId="20" w16cid:durableId="785271825">
-    <w:abstractNumId w:val="34"/>
+    <w:abstractNumId w:val="35"/>
   </w:num>
   <w:num w:numId="21" w16cid:durableId="344283132">
-    <w:abstractNumId w:val="31"/>
+    <w:abstractNumId w:val="32"/>
   </w:num>
   <w:num w:numId="22" w16cid:durableId="1730837294">
     <w:abstractNumId w:val="8"/>
@@ -7182,10 +10484,10 @@
     <w:abstractNumId w:val="16"/>
   </w:num>
   <w:num w:numId="25" w16cid:durableId="1709139758">
-    <w:abstractNumId w:val="35"/>
+    <w:abstractNumId w:val="36"/>
   </w:num>
   <w:num w:numId="26" w16cid:durableId="1413315528">
-    <w:abstractNumId w:val="32"/>
+    <w:abstractNumId w:val="33"/>
   </w:num>
   <w:num w:numId="27" w16cid:durableId="618995442">
     <w:abstractNumId w:val="13"/>
@@ -7194,16 +10496,16 @@
     <w:abstractNumId w:val="2"/>
   </w:num>
   <w:num w:numId="29" w16cid:durableId="571963162">
-    <w:abstractNumId w:val="27"/>
+    <w:abstractNumId w:val="28"/>
   </w:num>
   <w:num w:numId="30" w16cid:durableId="392581118">
     <w:abstractNumId w:val="15"/>
   </w:num>
   <w:num w:numId="31" w16cid:durableId="141625436">
-    <w:abstractNumId w:val="24"/>
+    <w:abstractNumId w:val="25"/>
   </w:num>
   <w:num w:numId="32" w16cid:durableId="2036343301">
-    <w:abstractNumId w:val="28"/>
+    <w:abstractNumId w:val="29"/>
   </w:num>
   <w:num w:numId="33" w16cid:durableId="720132997">
     <w:abstractNumId w:val="14"/>
@@ -7216,6 +10518,9 @@
   </w:num>
   <w:num w:numId="36" w16cid:durableId="475530413">
     <w:abstractNumId w:val="10"/>
+  </w:num>
+  <w:num w:numId="37" w16cid:durableId="1209338064">
+    <w:abstractNumId w:val="19"/>
   </w:num>
 </w:numbering>
 </file>
@@ -7812,6 +11117,7 @@
   <w:style w:type="character" w:default="1" w:styleId="DefaultParagraphFont">
     <w:name w:val="Default Paragraph Font"/>
     <w:uiPriority w:val="1"/>
+    <w:semiHidden/>
     <w:unhideWhenUsed/>
   </w:style>
   <w:style w:type="table" w:default="1" w:styleId="TableNormal">

</xml_diff>